<commit_message>
added the functionality to output the link
</commit_message>
<xml_diff>
--- a/instructions/documentation_adserver_inventory.docx
+++ b/instructions/documentation_adserver_inventory.docx
@@ -393,17 +393,36 @@
         </w:rPr>
         <w:t xml:space="preserve">URL: </w:t>
       </w:r>
-      <w:hyperlink r:id="rId6" w:history="1">
-        <w:r>
-          <w:rPr>
-            <w:rStyle w:val="Hyperlink"/>
-            <w:b/>
-            <w:bCs/>
-            <w:lang w:val="en-US"/>
-          </w:rPr>
-          <w:t>https://adserver.brainfoodhosting.gr/api/revive_ui/agency_add</w:t>
-        </w:r>
-      </w:hyperlink>
+      <w:r>
+        <w:fldChar w:fldCharType="begin"/>
+      </w:r>
+      <w:r>
+        <w:rPr>
+          <w:lang w:val="en-US"/>
+        </w:rPr>
+        <w:instrText xml:space="preserve"> HYPERLINK "https://adserver.brainfoodhosting.gr/api/revive_ui/agency_add" </w:instrText>
+      </w:r>
+      <w:r>
+        <w:fldChar w:fldCharType="separate"/>
+      </w:r>
+      <w:r>
+        <w:rPr>
+          <w:rStyle w:val="Hyperlink"/>
+          <w:b/>
+          <w:bCs/>
+          <w:lang w:val="en-US"/>
+        </w:rPr>
+        <w:t>https://adserver.brainfoodhosting.gr/api/revive_ui/agency_add</w:t>
+      </w:r>
+      <w:r>
+        <w:rPr>
+          <w:rStyle w:val="Hyperlink"/>
+          <w:b/>
+          <w:bCs/>
+          <w:lang w:val="en-US"/>
+        </w:rPr>
+        <w:fldChar w:fldCharType="end"/>
+      </w:r>
     </w:p>
     <w:p>
       <w:pPr>
@@ -852,17 +871,36 @@
         </w:rPr>
         <w:t xml:space="preserve">URL: </w:t>
       </w:r>
-      <w:hyperlink r:id="rId7" w:history="1">
-        <w:r>
-          <w:rPr>
-            <w:rStyle w:val="Hyperlink"/>
-            <w:b/>
-            <w:bCs/>
-            <w:lang w:val="en-US"/>
-          </w:rPr>
-          <w:t>https://adserver.brainfoodhosting.gr/api/revive_ui/agency_edit/[Agency_id]</w:t>
-        </w:r>
-      </w:hyperlink>
+      <w:r>
+        <w:fldChar w:fldCharType="begin"/>
+      </w:r>
+      <w:r>
+        <w:rPr>
+          <w:lang w:val="en-US"/>
+        </w:rPr>
+        <w:instrText xml:space="preserve"> HYPERLINK "https://adserver.brainfoodhosting.gr/api/revive_ui/agency_edit/%5bAgency_id%5d" </w:instrText>
+      </w:r>
+      <w:r>
+        <w:fldChar w:fldCharType="separate"/>
+      </w:r>
+      <w:r>
+        <w:rPr>
+          <w:rStyle w:val="Hyperlink"/>
+          <w:b/>
+          <w:bCs/>
+          <w:lang w:val="en-US"/>
+        </w:rPr>
+        <w:t>https://adserver.brainfoodhosting.gr/api/revive_ui/agency_edit/[Agency_id]</w:t>
+      </w:r>
+      <w:r>
+        <w:rPr>
+          <w:rStyle w:val="Hyperlink"/>
+          <w:b/>
+          <w:bCs/>
+          <w:lang w:val="en-US"/>
+        </w:rPr>
+        <w:fldChar w:fldCharType="end"/>
+      </w:r>
     </w:p>
     <w:p>
       <w:pPr>
@@ -1156,7 +1194,7 @@
           <w:color w:val="0451A5"/>
           <w:sz w:val="18"/>
           <w:szCs w:val="18"/>
-          <w:lang w:val="en-US" w:eastAsia="el-GR"/>
+          <w:lang w:eastAsia="el-GR"/>
         </w:rPr>
       </w:pPr>
       <w:r>
@@ -1165,7 +1203,7 @@
           <w:color w:val="A31515"/>
           <w:sz w:val="18"/>
           <w:szCs w:val="18"/>
-          <w:lang w:val="en-US" w:eastAsia="el-GR"/>
+          <w:lang w:eastAsia="el-GR"/>
         </w:rPr>
         <w:t>"</w:t>
       </w:r>
@@ -1180,13 +1218,14 @@
         </w:rPr>
         <w:t>mode</w:t>
       </w:r>
+      <w:proofErr w:type="spellEnd"/>
       <w:r>
         <w:rPr>
           <w:rFonts w:ascii="Courier New" w:eastAsia="Times New Roman" w:hAnsi="Courier New" w:cs="Courier New"/>
           <w:color w:val="A31515"/>
           <w:sz w:val="18"/>
           <w:szCs w:val="18"/>
-          <w:lang w:val="en-US" w:eastAsia="el-GR"/>
+          <w:lang w:eastAsia="el-GR"/>
         </w:rPr>
         <w:t>"</w:t>
       </w:r>
@@ -1196,7 +1235,7 @@
           <w:color w:val="000000"/>
           <w:sz w:val="18"/>
           <w:szCs w:val="18"/>
-          <w:lang w:val="en-US" w:eastAsia="el-GR"/>
+          <w:lang w:eastAsia="el-GR"/>
         </w:rPr>
         <w:t>:</w:t>
       </w:r>
@@ -1206,9 +1245,20 @@
           <w:color w:val="0451A5"/>
           <w:sz w:val="18"/>
           <w:szCs w:val="18"/>
-          <w:lang w:val="en-US" w:eastAsia="el-GR"/>
-        </w:rPr>
-        <w:t>"edit</w:t>
+          <w:lang w:eastAsia="el-GR"/>
+        </w:rPr>
+        <w:t>"</w:t>
+      </w:r>
+      <w:proofErr w:type="spellStart"/>
+      <w:r>
+        <w:rPr>
+          <w:rFonts w:ascii="Courier New" w:eastAsia="Times New Roman" w:hAnsi="Courier New" w:cs="Courier New"/>
+          <w:color w:val="0451A5"/>
+          <w:sz w:val="18"/>
+          <w:szCs w:val="18"/>
+          <w:lang w:val="en-US" w:eastAsia="el-GR"/>
+        </w:rPr>
+        <w:t>edit</w:t>
       </w:r>
       <w:proofErr w:type="spellEnd"/>
       <w:r>
@@ -1217,7 +1267,7 @@
           <w:color w:val="0451A5"/>
           <w:sz w:val="18"/>
           <w:szCs w:val="18"/>
-          <w:lang w:val="en-US" w:eastAsia="el-GR"/>
+          <w:lang w:eastAsia="el-GR"/>
         </w:rPr>
         <w:t>"</w:t>
       </w:r>
@@ -1232,16 +1282,16 @@
           <w:color w:val="000000"/>
           <w:sz w:val="18"/>
           <w:szCs w:val="18"/>
-          <w:lang w:val="en-US" w:eastAsia="el-GR"/>
-        </w:rPr>
-      </w:pPr>
-      <w:r>
-        <w:rPr>
-          <w:rFonts w:ascii="Courier New" w:eastAsia="Times New Roman" w:hAnsi="Courier New" w:cs="Courier New"/>
-          <w:color w:val="000000"/>
-          <w:sz w:val="18"/>
-          <w:szCs w:val="18"/>
-          <w:lang w:val="en-US" w:eastAsia="el-GR"/>
+          <w:lang w:eastAsia="el-GR"/>
+        </w:rPr>
+      </w:pPr>
+      <w:r>
+        <w:rPr>
+          <w:rFonts w:ascii="Courier New" w:eastAsia="Times New Roman" w:hAnsi="Courier New" w:cs="Courier New"/>
+          <w:color w:val="000000"/>
+          <w:sz w:val="18"/>
+          <w:szCs w:val="18"/>
+          <w:lang w:eastAsia="el-GR"/>
         </w:rPr>
         <w:t>}</w:t>
       </w:r>
@@ -1255,59 +1305,59 @@
           <w:color w:val="000000"/>
           <w:sz w:val="18"/>
           <w:szCs w:val="18"/>
-          <w:lang w:val="en-US" w:eastAsia="el-GR"/>
-        </w:rPr>
-      </w:pPr>
-    </w:p>
-    <w:p>
-      <w:pPr>
-        <w:shd w:val="clear" w:color="auto" w:fill="FFFFFF"/>
-        <w:spacing w:after="0" w:line="270" w:lineRule="atLeast"/>
-        <w:rPr>
-          <w:rFonts w:ascii="Courier New" w:eastAsia="Times New Roman" w:hAnsi="Courier New" w:cs="Courier New"/>
-          <w:color w:val="000000"/>
-          <w:sz w:val="18"/>
-          <w:szCs w:val="18"/>
-          <w:lang w:val="en-US" w:eastAsia="el-GR"/>
-        </w:rPr>
-      </w:pPr>
-    </w:p>
-    <w:p>
-      <w:pPr>
-        <w:shd w:val="clear" w:color="auto" w:fill="FFFFFF"/>
-        <w:spacing w:after="0" w:line="270" w:lineRule="atLeast"/>
-        <w:rPr>
-          <w:rFonts w:ascii="Courier New" w:eastAsia="Times New Roman" w:hAnsi="Courier New" w:cs="Courier New"/>
-          <w:color w:val="000000"/>
-          <w:sz w:val="18"/>
-          <w:szCs w:val="18"/>
-          <w:lang w:val="en-US" w:eastAsia="el-GR"/>
-        </w:rPr>
-      </w:pPr>
-    </w:p>
-    <w:p>
-      <w:pPr>
-        <w:shd w:val="clear" w:color="auto" w:fill="FFFFFF"/>
-        <w:spacing w:after="0" w:line="270" w:lineRule="atLeast"/>
-        <w:rPr>
-          <w:rFonts w:ascii="Courier New" w:eastAsia="Times New Roman" w:hAnsi="Courier New" w:cs="Courier New"/>
-          <w:color w:val="000000"/>
-          <w:sz w:val="18"/>
-          <w:szCs w:val="18"/>
-          <w:lang w:val="en-US" w:eastAsia="el-GR"/>
-        </w:rPr>
-      </w:pPr>
-    </w:p>
-    <w:p>
-      <w:pPr>
-        <w:shd w:val="clear" w:color="auto" w:fill="FFFFFF"/>
-        <w:spacing w:after="0" w:line="270" w:lineRule="atLeast"/>
-        <w:rPr>
-          <w:rFonts w:ascii="Courier New" w:eastAsia="Times New Roman" w:hAnsi="Courier New" w:cs="Courier New"/>
-          <w:color w:val="000000"/>
-          <w:sz w:val="18"/>
-          <w:szCs w:val="18"/>
-          <w:lang w:val="en-US" w:eastAsia="el-GR"/>
+          <w:lang w:eastAsia="el-GR"/>
+        </w:rPr>
+      </w:pPr>
+    </w:p>
+    <w:p>
+      <w:pPr>
+        <w:shd w:val="clear" w:color="auto" w:fill="FFFFFF"/>
+        <w:spacing w:after="0" w:line="270" w:lineRule="atLeast"/>
+        <w:rPr>
+          <w:rFonts w:ascii="Courier New" w:eastAsia="Times New Roman" w:hAnsi="Courier New" w:cs="Courier New"/>
+          <w:color w:val="000000"/>
+          <w:sz w:val="18"/>
+          <w:szCs w:val="18"/>
+          <w:lang w:eastAsia="el-GR"/>
+        </w:rPr>
+      </w:pPr>
+    </w:p>
+    <w:p>
+      <w:pPr>
+        <w:shd w:val="clear" w:color="auto" w:fill="FFFFFF"/>
+        <w:spacing w:after="0" w:line="270" w:lineRule="atLeast"/>
+        <w:rPr>
+          <w:rFonts w:ascii="Courier New" w:eastAsia="Times New Roman" w:hAnsi="Courier New" w:cs="Courier New"/>
+          <w:color w:val="000000"/>
+          <w:sz w:val="18"/>
+          <w:szCs w:val="18"/>
+          <w:lang w:eastAsia="el-GR"/>
+        </w:rPr>
+      </w:pPr>
+    </w:p>
+    <w:p>
+      <w:pPr>
+        <w:shd w:val="clear" w:color="auto" w:fill="FFFFFF"/>
+        <w:spacing w:after="0" w:line="270" w:lineRule="atLeast"/>
+        <w:rPr>
+          <w:rFonts w:ascii="Courier New" w:eastAsia="Times New Roman" w:hAnsi="Courier New" w:cs="Courier New"/>
+          <w:color w:val="000000"/>
+          <w:sz w:val="18"/>
+          <w:szCs w:val="18"/>
+          <w:lang w:eastAsia="el-GR"/>
+        </w:rPr>
+      </w:pPr>
+    </w:p>
+    <w:p>
+      <w:pPr>
+        <w:shd w:val="clear" w:color="auto" w:fill="FFFFFF"/>
+        <w:spacing w:after="0" w:line="270" w:lineRule="atLeast"/>
+        <w:rPr>
+          <w:rFonts w:ascii="Courier New" w:eastAsia="Times New Roman" w:hAnsi="Courier New" w:cs="Courier New"/>
+          <w:color w:val="000000"/>
+          <w:sz w:val="18"/>
+          <w:szCs w:val="18"/>
+          <w:lang w:eastAsia="el-GR"/>
         </w:rPr>
       </w:pPr>
     </w:p>
@@ -1390,17 +1440,36 @@
         </w:rPr>
         <w:t xml:space="preserve">URL: </w:t>
       </w:r>
-      <w:hyperlink r:id="rId8" w:history="1">
-        <w:r>
-          <w:rPr>
-            <w:rStyle w:val="Hyperlink"/>
-            <w:b/>
-            <w:bCs/>
-            <w:lang w:val="en-US"/>
-          </w:rPr>
-          <w:t>https://adserver.brainfoodhosting.gr/api/revive_ui/agency_delete/[Agency_id]</w:t>
-        </w:r>
-      </w:hyperlink>
+      <w:r>
+        <w:fldChar w:fldCharType="begin"/>
+      </w:r>
+      <w:r>
+        <w:rPr>
+          <w:lang w:val="en-US"/>
+        </w:rPr>
+        <w:instrText xml:space="preserve"> HYPERLINK "https://adserver.brainfoodhosting.gr/api/revive_ui/agency_delete/%5bAgency_id%5d" </w:instrText>
+      </w:r>
+      <w:r>
+        <w:fldChar w:fldCharType="separate"/>
+      </w:r>
+      <w:r>
+        <w:rPr>
+          <w:rStyle w:val="Hyperlink"/>
+          <w:b/>
+          <w:bCs/>
+          <w:lang w:val="en-US"/>
+        </w:rPr>
+        <w:t>https://adserver.brainfoodhosting.gr/api/revive_ui/agency_delete/[Agency_id]</w:t>
+      </w:r>
+      <w:r>
+        <w:rPr>
+          <w:rStyle w:val="Hyperlink"/>
+          <w:b/>
+          <w:bCs/>
+          <w:lang w:val="en-US"/>
+        </w:rPr>
+        <w:fldChar w:fldCharType="end"/>
+      </w:r>
     </w:p>
     <w:p>
       <w:pPr>
@@ -1524,17 +1593,42 @@
         </w:rPr>
         <w:t xml:space="preserve">URL: </w:t>
       </w:r>
-      <w:hyperlink r:id="rId9" w:history="1">
-        <w:r>
-          <w:rPr>
-            <w:rStyle w:val="Hyperlink"/>
-            <w:b/>
-            <w:bCs/>
-            <w:lang w:val="en-US"/>
-          </w:rPr>
-          <w:t>https://adserver.brainfoodhosting.gr/api/revive_ui/get_agency/[Agency_id]</w:t>
-        </w:r>
-      </w:hyperlink>
+      <w:r>
+        <w:fldChar w:fldCharType="begin"/>
+      </w:r>
+      <w:r>
+        <w:rPr>
+          <w:lang w:val="en-US"/>
+        </w:rPr>
+        <w:instrText xml:space="preserve"> HYPERLINK "https://adserver.brainfoodhosting.gr/api/revive_ui/get_agency/%5bAgency_i</w:instrText>
+      </w:r>
+      <w:r>
+        <w:rPr>
+          <w:lang w:val="en-US"/>
+        </w:rPr>
+        <w:instrText xml:space="preserve">d%5d" </w:instrText>
+      </w:r>
+      <w:r>
+        <w:fldChar w:fldCharType="separate"/>
+      </w:r>
+      <w:r>
+        <w:rPr>
+          <w:rStyle w:val="Hyperlink"/>
+          <w:b/>
+          <w:bCs/>
+          <w:lang w:val="en-US"/>
+        </w:rPr>
+        <w:t>https://adserver.brainfoodhosting.gr/api/revive_ui/get_agency/[Agency_id]</w:t>
+      </w:r>
+      <w:r>
+        <w:rPr>
+          <w:rStyle w:val="Hyperlink"/>
+          <w:b/>
+          <w:bCs/>
+          <w:lang w:val="en-US"/>
+        </w:rPr>
+        <w:fldChar w:fldCharType="end"/>
+      </w:r>
     </w:p>
     <w:p>
       <w:pPr>
@@ -1681,57 +1775,76 @@
         </w:rPr>
         <w:t xml:space="preserve">URL: </w:t>
       </w:r>
-      <w:hyperlink r:id="rId10" w:history="1">
-        <w:r>
-          <w:rPr>
-            <w:rStyle w:val="Hyperlink"/>
-            <w:b/>
-            <w:bCs/>
-            <w:lang w:val="en-US"/>
-          </w:rPr>
-          <w:t>https://adserver.brainfoodhosting.gr/api/revive_ui/</w:t>
-        </w:r>
-        <w:r>
-          <w:rPr>
-            <w:rStyle w:val="Hyperlink"/>
-            <w:rFonts w:ascii="Segoe UI" w:hAnsi="Segoe UI" w:cs="Segoe UI"/>
-            <w:sz w:val="18"/>
-            <w:szCs w:val="18"/>
-            <w:shd w:val="clear" w:color="auto" w:fill="FFFFFF"/>
-            <w:lang w:val="en-US"/>
-          </w:rPr>
-          <w:t xml:space="preserve"> </w:t>
-        </w:r>
-        <w:proofErr w:type="spellStart"/>
-        <w:r>
-          <w:rPr>
-            <w:rStyle w:val="Hyperlink"/>
-            <w:b/>
-            <w:bCs/>
-            <w:lang w:val="en-US"/>
-          </w:rPr>
-          <w:t>get_all_agency</w:t>
-        </w:r>
-        <w:proofErr w:type="spellEnd"/>
-        <w:r>
-          <w:rPr>
-            <w:rStyle w:val="Hyperlink"/>
-            <w:b/>
-            <w:bCs/>
-            <w:lang w:val="en-US"/>
-          </w:rPr>
-          <w:t>/</w:t>
-        </w:r>
-        <w:r>
-          <w:rPr>
-            <w:rStyle w:val="Hyperlink"/>
-            <w:b/>
-            <w:bCs/>
-            <w:lang w:val="en-US"/>
-          </w:rPr>
-          <w:t>1</w:t>
-        </w:r>
-      </w:hyperlink>
+      <w:r>
+        <w:fldChar w:fldCharType="begin"/>
+      </w:r>
+      <w:r>
+        <w:rPr>
+          <w:lang w:val="en-US"/>
+        </w:rPr>
+        <w:instrText xml:space="preserve"> HYPERLINK "https://adserver.brainfoodhosting.gr/api/revive_ui/%20get_all_agency/1" </w:instrText>
+      </w:r>
+      <w:r>
+        <w:fldChar w:fldCharType="separate"/>
+      </w:r>
+      <w:r>
+        <w:rPr>
+          <w:rStyle w:val="Hyperlink"/>
+          <w:b/>
+          <w:bCs/>
+          <w:lang w:val="en-US"/>
+        </w:rPr>
+        <w:t>https://adserver.brainfoodhosting.gr/api/revive_ui/</w:t>
+      </w:r>
+      <w:r>
+        <w:rPr>
+          <w:rStyle w:val="Hyperlink"/>
+          <w:rFonts w:ascii="Segoe UI" w:hAnsi="Segoe UI" w:cs="Segoe UI"/>
+          <w:sz w:val="18"/>
+          <w:szCs w:val="18"/>
+          <w:shd w:val="clear" w:color="auto" w:fill="FFFFFF"/>
+          <w:lang w:val="en-US"/>
+        </w:rPr>
+        <w:t xml:space="preserve"> </w:t>
+      </w:r>
+      <w:proofErr w:type="spellStart"/>
+      <w:r>
+        <w:rPr>
+          <w:rStyle w:val="Hyperlink"/>
+          <w:b/>
+          <w:bCs/>
+          <w:lang w:val="en-US"/>
+        </w:rPr>
+        <w:t>get_all_agency</w:t>
+      </w:r>
+      <w:proofErr w:type="spellEnd"/>
+      <w:r>
+        <w:rPr>
+          <w:rStyle w:val="Hyperlink"/>
+          <w:b/>
+          <w:bCs/>
+          <w:lang w:val="en-US"/>
+        </w:rPr>
+        <w:t>/</w:t>
+      </w:r>
+      <w:r>
+        <w:rPr>
+          <w:rStyle w:val="Hyperlink"/>
+          <w:b/>
+          <w:bCs/>
+          <w:lang w:val="en-US"/>
+        </w:rPr>
+        <w:t>1</w:t>
+      </w:r>
+      <w:r>
+        <w:rPr>
+          <w:rStyle w:val="Hyperlink"/>
+          <w:b/>
+          <w:bCs/>
+          <w:lang w:val="en-US"/>
+        </w:rPr>
+        <w:fldChar w:fldCharType="end"/>
+      </w:r>
     </w:p>
     <w:p>
       <w:pPr>
@@ -1970,15 +2083,32 @@
           <w:lang w:val="en-US"/>
         </w:rPr>
       </w:pPr>
-      <w:hyperlink r:id="rId11" w:history="1">
-        <w:r>
-          <w:rPr>
-            <w:rStyle w:val="Hyperlink"/>
-            <w:lang w:val="en-US"/>
-          </w:rPr>
-          <w:t>URL: https://adserver.brainfoodhosting.gr/api/revive_ui/advertiser_add/[Agency_id</w:t>
-        </w:r>
-      </w:hyperlink>
+      <w:r>
+        <w:fldChar w:fldCharType="begin"/>
+      </w:r>
+      <w:r>
+        <w:rPr>
+          <w:lang w:val="en-US"/>
+        </w:rPr>
+        <w:instrText xml:space="preserve"> HYPERLINK "URL:%20https://adserver.brainfoodhosting.gr/api/revive_ui/advertiser_add/%5bAgency_id" </w:instrText>
+      </w:r>
+      <w:r>
+        <w:fldChar w:fldCharType="separate"/>
+      </w:r>
+      <w:r>
+        <w:rPr>
+          <w:rStyle w:val="Hyperlink"/>
+          <w:lang w:val="en-US"/>
+        </w:rPr>
+        <w:t>URL: https://adserver.brainfoodhosting.gr/api/revive_ui/advertiser_add/[Agency_id</w:t>
+      </w:r>
+      <w:r>
+        <w:rPr>
+          <w:rStyle w:val="Hyperlink"/>
+          <w:lang w:val="en-US"/>
+        </w:rPr>
+        <w:fldChar w:fldCharType="end"/>
+      </w:r>
     </w:p>
     <w:p>
       <w:pPr>
@@ -2707,15 +2837,32 @@
         </w:rPr>
         <w:t xml:space="preserve">URL: </w:t>
       </w:r>
-      <w:hyperlink r:id="rId12" w:history="1">
-        <w:r>
-          <w:rPr>
-            <w:rStyle w:val="Hyperlink"/>
-            <w:lang w:val="en-US"/>
-          </w:rPr>
-          <w:t>https://adserver.brainfoodhosting.gr/api/revive_ui/advertiser_edit/[advertiser_id</w:t>
-        </w:r>
-      </w:hyperlink>
+      <w:r>
+        <w:fldChar w:fldCharType="begin"/>
+      </w:r>
+      <w:r>
+        <w:rPr>
+          <w:lang w:val="en-US"/>
+        </w:rPr>
+        <w:instrText xml:space="preserve"> HYPERLINK "https://adserver.brainfoodhosting.gr/api/revive_ui/advertiser_edit/%5badvertiser_id" </w:instrText>
+      </w:r>
+      <w:r>
+        <w:fldChar w:fldCharType="separate"/>
+      </w:r>
+      <w:r>
+        <w:rPr>
+          <w:rStyle w:val="Hyperlink"/>
+          <w:lang w:val="en-US"/>
+        </w:rPr>
+        <w:t>https://adserver.brainfoodhosting.gr/api/revive_ui/advertiser_edit/[advertiser_id</w:t>
+      </w:r>
+      <w:r>
+        <w:rPr>
+          <w:rStyle w:val="Hyperlink"/>
+          <w:lang w:val="en-US"/>
+        </w:rPr>
+        <w:fldChar w:fldCharType="end"/>
+      </w:r>
       <w:r>
         <w:rPr>
           <w:lang w:val="en-US"/>
@@ -3314,7 +3461,7 @@
           <w:color w:val="000000"/>
           <w:sz w:val="18"/>
           <w:szCs w:val="18"/>
-          <w:lang w:val="en-US" w:eastAsia="el-GR"/>
+          <w:lang w:eastAsia="el-GR"/>
         </w:rPr>
       </w:pPr>
       <w:r>
@@ -3500,17 +3647,36 @@
         </w:rPr>
         <w:t xml:space="preserve">URL: </w:t>
       </w:r>
-      <w:hyperlink r:id="rId13" w:history="1">
-        <w:r>
-          <w:rPr>
-            <w:rStyle w:val="Hyperlink"/>
-            <w:b/>
-            <w:bCs/>
-            <w:lang w:val="en-US"/>
-          </w:rPr>
-          <w:t>https://adserver.brainfoodhosting.gr/api/revive_ui/advertiser_delete/[advertiser_id</w:t>
-        </w:r>
-      </w:hyperlink>
+      <w:r>
+        <w:fldChar w:fldCharType="begin"/>
+      </w:r>
+      <w:r>
+        <w:rPr>
+          <w:lang w:val="en-US"/>
+        </w:rPr>
+        <w:instrText xml:space="preserve"> HYPERLINK "https://adserver.brainfoodhosting.gr/api/revive_ui/advertiser_delete/%5badvertiser_id" </w:instrText>
+      </w:r>
+      <w:r>
+        <w:fldChar w:fldCharType="separate"/>
+      </w:r>
+      <w:r>
+        <w:rPr>
+          <w:rStyle w:val="Hyperlink"/>
+          <w:b/>
+          <w:bCs/>
+          <w:lang w:val="en-US"/>
+        </w:rPr>
+        <w:t>https://adserver.brainfoodhosting.gr/api/revive_ui/advertiser_delete/[advertiser_id</w:t>
+      </w:r>
+      <w:r>
+        <w:rPr>
+          <w:rStyle w:val="Hyperlink"/>
+          <w:b/>
+          <w:bCs/>
+          <w:lang w:val="en-US"/>
+        </w:rPr>
+        <w:fldChar w:fldCharType="end"/>
+      </w:r>
       <w:r>
         <w:rPr>
           <w:b/>
@@ -3729,15 +3895,32 @@
         </w:rPr>
         <w:t xml:space="preserve">URL: </w:t>
       </w:r>
-      <w:hyperlink r:id="rId14" w:history="1">
-        <w:r>
-          <w:rPr>
-            <w:rStyle w:val="Hyperlink"/>
-            <w:lang w:val="en-US"/>
-          </w:rPr>
-          <w:t>https://adserver.brainfoodhosting.gr/api/revive_ui/get_advertiser/[advertiser_id</w:t>
-        </w:r>
-      </w:hyperlink>
+      <w:r>
+        <w:fldChar w:fldCharType="begin"/>
+      </w:r>
+      <w:r>
+        <w:rPr>
+          <w:lang w:val="en-US"/>
+        </w:rPr>
+        <w:instrText xml:space="preserve"> HYPERLINK "https://adserver.brainfoodhosting.gr/api/revive_ui/get_advertiser/%5badvertiser_id" </w:instrText>
+      </w:r>
+      <w:r>
+        <w:fldChar w:fldCharType="separate"/>
+      </w:r>
+      <w:r>
+        <w:rPr>
+          <w:rStyle w:val="Hyperlink"/>
+          <w:lang w:val="en-US"/>
+        </w:rPr>
+        <w:t>https://adserver.brainfoodhosting.gr/api/revive_ui/get_advertiser/[advertiser_id</w:t>
+      </w:r>
+      <w:r>
+        <w:rPr>
+          <w:rStyle w:val="Hyperlink"/>
+          <w:lang w:val="en-US"/>
+        </w:rPr>
+        <w:fldChar w:fldCharType="end"/>
+      </w:r>
       <w:r>
         <w:rPr>
           <w:lang w:val="en-US"/>
@@ -4172,17 +4355,36 @@
         </w:rPr>
         <w:t xml:space="preserve">URL: </w:t>
       </w:r>
-      <w:hyperlink r:id="rId15" w:history="1">
-        <w:r>
-          <w:rPr>
-            <w:rStyle w:val="Hyperlink"/>
-            <w:b/>
-            <w:bCs/>
-            <w:lang w:val="en-US"/>
-          </w:rPr>
-          <w:t>https://adserver.brainfoodhosting.gr/api/revive_ui/campaign_add/[Advertiser_id</w:t>
-        </w:r>
-      </w:hyperlink>
+      <w:r>
+        <w:fldChar w:fldCharType="begin"/>
+      </w:r>
+      <w:r>
+        <w:rPr>
+          <w:lang w:val="en-US"/>
+        </w:rPr>
+        <w:instrText xml:space="preserve"> HYPERLINK "https://adserver.brainfoodhosting.gr/api/revive_ui/campaign_add/%5bAdvertiser_id" </w:instrText>
+      </w:r>
+      <w:r>
+        <w:fldChar w:fldCharType="separate"/>
+      </w:r>
+      <w:r>
+        <w:rPr>
+          <w:rStyle w:val="Hyperlink"/>
+          <w:b/>
+          <w:bCs/>
+          <w:lang w:val="en-US"/>
+        </w:rPr>
+        <w:t>https://adserver.brainfoodhosting.gr/api/revive_ui/campaign_add/[Advertiser_id</w:t>
+      </w:r>
+      <w:r>
+        <w:rPr>
+          <w:rStyle w:val="Hyperlink"/>
+          <w:b/>
+          <w:bCs/>
+          <w:lang w:val="en-US"/>
+        </w:rPr>
+        <w:fldChar w:fldCharType="end"/>
+      </w:r>
       <w:r>
         <w:rPr>
           <w:b/>
@@ -5936,17 +6138,36 @@
         </w:rPr>
         <w:t xml:space="preserve">URL: </w:t>
       </w:r>
-      <w:hyperlink r:id="rId16" w:history="1">
-        <w:r>
-          <w:rPr>
-            <w:rStyle w:val="Hyperlink"/>
-            <w:b/>
-            <w:bCs/>
-            <w:lang w:val="en-US"/>
-          </w:rPr>
-          <w:t>https://adserver.brainfoodhosting.gr/api/revive_ui/campaign_edit/[campaign_id</w:t>
-        </w:r>
-      </w:hyperlink>
+      <w:r>
+        <w:fldChar w:fldCharType="begin"/>
+      </w:r>
+      <w:r>
+        <w:rPr>
+          <w:lang w:val="en-US"/>
+        </w:rPr>
+        <w:instrText xml:space="preserve"> HYPERLINK "https://adserver.brainfoodhosting.gr/api/revive_ui/campaign_edit/%5bcampaign_id" </w:instrText>
+      </w:r>
+      <w:r>
+        <w:fldChar w:fldCharType="separate"/>
+      </w:r>
+      <w:r>
+        <w:rPr>
+          <w:rStyle w:val="Hyperlink"/>
+          <w:b/>
+          <w:bCs/>
+          <w:lang w:val="en-US"/>
+        </w:rPr>
+        <w:t>https://adserver.brainfoodhosting.gr/api/revive_ui/campaign_edit/[campaign_id</w:t>
+      </w:r>
+      <w:r>
+        <w:rPr>
+          <w:rStyle w:val="Hyperlink"/>
+          <w:b/>
+          <w:bCs/>
+          <w:lang w:val="en-US"/>
+        </w:rPr>
+        <w:fldChar w:fldCharType="end"/>
+      </w:r>
       <w:r>
         <w:rPr>
           <w:b/>
@@ -7669,17 +7890,36 @@
         </w:rPr>
         <w:t xml:space="preserve">URL: </w:t>
       </w:r>
-      <w:hyperlink r:id="rId17" w:history="1">
-        <w:r>
-          <w:rPr>
-            <w:rStyle w:val="Hyperlink"/>
-            <w:b/>
-            <w:bCs/>
-            <w:lang w:val="en-US"/>
-          </w:rPr>
-          <w:t>https://adserver.brainfoodhosting.gr/api/revive_ui/campaign_delete/[campaign_id</w:t>
-        </w:r>
-      </w:hyperlink>
+      <w:r>
+        <w:fldChar w:fldCharType="begin"/>
+      </w:r>
+      <w:r>
+        <w:rPr>
+          <w:lang w:val="en-US"/>
+        </w:rPr>
+        <w:instrText xml:space="preserve"> HYPERLINK "https://adserver.brainfoodhosting.gr/api/revive_ui/campaign_delete/%5bcampaign_id" </w:instrText>
+      </w:r>
+      <w:r>
+        <w:fldChar w:fldCharType="separate"/>
+      </w:r>
+      <w:r>
+        <w:rPr>
+          <w:rStyle w:val="Hyperlink"/>
+          <w:b/>
+          <w:bCs/>
+          <w:lang w:val="en-US"/>
+        </w:rPr>
+        <w:t>https://adserver.brainfoodhosting.gr/api/revive_ui/campaign_delete/[campaign_id</w:t>
+      </w:r>
+      <w:r>
+        <w:rPr>
+          <w:rStyle w:val="Hyperlink"/>
+          <w:b/>
+          <w:bCs/>
+          <w:lang w:val="en-US"/>
+        </w:rPr>
+        <w:fldChar w:fldCharType="end"/>
+      </w:r>
     </w:p>
     <w:p>
       <w:pPr>
@@ -7844,17 +8084,36 @@
         </w:rPr>
         <w:t xml:space="preserve">URL: </w:t>
       </w:r>
-      <w:hyperlink r:id="rId18" w:history="1">
-        <w:r>
-          <w:rPr>
-            <w:rStyle w:val="Hyperlink"/>
-            <w:b/>
-            <w:bCs/>
-            <w:lang w:val="en-US"/>
-          </w:rPr>
-          <w:t>https://adserver.brainfoodhosting.gr/api/revive_ui/get_campaign/[campaign_id</w:t>
-        </w:r>
-      </w:hyperlink>
+      <w:r>
+        <w:fldChar w:fldCharType="begin"/>
+      </w:r>
+      <w:r>
+        <w:rPr>
+          <w:lang w:val="en-US"/>
+        </w:rPr>
+        <w:instrText xml:space="preserve"> HYPERLINK "https://adserver.brainfoodhosting.gr/api/revive_ui/get_campaign/%5bcampaign_id" </w:instrText>
+      </w:r>
+      <w:r>
+        <w:fldChar w:fldCharType="separate"/>
+      </w:r>
+      <w:r>
+        <w:rPr>
+          <w:rStyle w:val="Hyperlink"/>
+          <w:b/>
+          <w:bCs/>
+          <w:lang w:val="en-US"/>
+        </w:rPr>
+        <w:t>https://adserver.brainfoodhosting.gr/api/revive_ui/get_campaign/[campaign_id</w:t>
+      </w:r>
+      <w:r>
+        <w:rPr>
+          <w:rStyle w:val="Hyperlink"/>
+          <w:b/>
+          <w:bCs/>
+          <w:lang w:val="en-US"/>
+        </w:rPr>
+        <w:fldChar w:fldCharType="end"/>
+      </w:r>
     </w:p>
     <w:p>
       <w:pPr>
@@ -8005,37 +8264,42 @@
         </w:rPr>
         <w:t xml:space="preserve">URL: </w:t>
       </w:r>
-      <w:hyperlink r:id="rId19" w:history="1">
-        <w:r>
-          <w:rPr>
-            <w:rStyle w:val="Hyperlink"/>
-            <w:b/>
-            <w:bCs/>
-            <w:lang w:val="en-US"/>
-          </w:rPr>
-          <w:t>https://adserver.brainfoodhosting.gr/api/revive_ui/get_all_campaigns/[advertiser_id</w:t>
-        </w:r>
-      </w:hyperlink>
-    </w:p>
-    <w:p>
-      <w:pPr>
+      <w:r>
+        <w:fldChar w:fldCharType="begin"/>
+      </w:r>
+      <w:r>
+        <w:rPr>
+          <w:lang w:val="en-US"/>
+        </w:rPr>
+        <w:instrText xml:space="preserve"> HYPERLINK "https://adserver.brainfoodhosting.gr/api/revive_ui/get_all_ca</w:instrText>
+      </w:r>
+      <w:r>
+        <w:rPr>
+          <w:lang w:val="en-US"/>
+        </w:rPr>
+        <w:instrText xml:space="preserve">mpaigns/%5badvertiser_id" </w:instrText>
+      </w:r>
+      <w:r>
+        <w:fldChar w:fldCharType="separate"/>
+      </w:r>
+      <w:r>
         <w:rPr>
           <w:rStyle w:val="Hyperlink"/>
           <w:b/>
           <w:bCs/>
           <w:lang w:val="en-US"/>
         </w:rPr>
-      </w:pPr>
-    </w:p>
-    <w:p>
-      <w:pPr>
+        <w:t>https://adserver.brainfoodhosting.gr/api/revive_ui/get_all_campaigns/[advertiser_id</w:t>
+      </w:r>
+      <w:r>
         <w:rPr>
           <w:rStyle w:val="Hyperlink"/>
           <w:b/>
           <w:bCs/>
           <w:lang w:val="en-US"/>
         </w:rPr>
-      </w:pPr>
+        <w:fldChar w:fldCharType="end"/>
+      </w:r>
     </w:p>
     <w:p>
       <w:pPr>
@@ -8179,6 +8443,26 @@
     </w:p>
     <w:p>
       <w:pPr>
+        <w:rPr>
+          <w:rStyle w:val="Hyperlink"/>
+          <w:b/>
+          <w:bCs/>
+          <w:lang w:val="en-US"/>
+        </w:rPr>
+      </w:pPr>
+    </w:p>
+    <w:p>
+      <w:pPr>
+        <w:rPr>
+          <w:rStyle w:val="Hyperlink"/>
+          <w:b/>
+          <w:bCs/>
+          <w:lang w:val="en-US"/>
+        </w:rPr>
+      </w:pPr>
+    </w:p>
+    <w:p>
+      <w:pPr>
         <w:pStyle w:val="Title"/>
       </w:pPr>
       <w:r>
@@ -8265,17 +8549,36 @@
         </w:rPr>
         <w:t xml:space="preserve"> </w:t>
       </w:r>
-      <w:hyperlink r:id="rId20" w:history="1">
-        <w:r>
-          <w:rPr>
-            <w:rStyle w:val="Hyperlink"/>
-            <w:b/>
-            <w:bCs/>
-            <w:lang w:val="en-US"/>
-          </w:rPr>
-          <w:t>http://adserver.brainfoodhosting.gr/api/revive_ui/add_banner/[{campaign_id}</w:t>
-        </w:r>
-      </w:hyperlink>
+      <w:r>
+        <w:fldChar w:fldCharType="begin"/>
+      </w:r>
+      <w:r>
+        <w:rPr>
+          <w:lang w:val="en-US"/>
+        </w:rPr>
+        <w:instrText xml:space="preserve"> HYPERLINK "http://adserver.brainfoodhosting.gr/api/revive_ui/add_banner/%5b%7bcampaign_id%7d" </w:instrText>
+      </w:r>
+      <w:r>
+        <w:fldChar w:fldCharType="separate"/>
+      </w:r>
+      <w:r>
+        <w:rPr>
+          <w:rStyle w:val="Hyperlink"/>
+          <w:b/>
+          <w:bCs/>
+          <w:lang w:val="en-US"/>
+        </w:rPr>
+        <w:t>http://adserver.brainfoodhosting.gr/api/revive_ui/add_banner/[{campaign_id}</w:t>
+      </w:r>
+      <w:r>
+        <w:rPr>
+          <w:rStyle w:val="Hyperlink"/>
+          <w:b/>
+          <w:bCs/>
+          <w:lang w:val="en-US"/>
+        </w:rPr>
+        <w:fldChar w:fldCharType="end"/>
+      </w:r>
       <w:r>
         <w:rPr>
           <w:b/>
@@ -9741,17 +10044,36 @@
         </w:rPr>
         <w:t xml:space="preserve"> </w:t>
       </w:r>
-      <w:hyperlink r:id="rId21" w:history="1">
-        <w:r>
-          <w:rPr>
-            <w:rStyle w:val="Hyperlink"/>
-            <w:b/>
-            <w:bCs/>
-            <w:lang w:val="en-US"/>
-          </w:rPr>
-          <w:t>http://adserver.brainfoodhosting.gr/api/revive_ui/edit_banner/[{banner _id}</w:t>
-        </w:r>
-      </w:hyperlink>
+      <w:r>
+        <w:fldChar w:fldCharType="begin"/>
+      </w:r>
+      <w:r>
+        <w:rPr>
+          <w:lang w:val="en-US"/>
+        </w:rPr>
+        <w:instrText xml:space="preserve"> HYPERLINK "http://adserver.brainfoodhosting.gr/api/revive_ui/edit_banner/%5b%7bbanner%20_id%7d" </w:instrText>
+      </w:r>
+      <w:r>
+        <w:fldChar w:fldCharType="separate"/>
+      </w:r>
+      <w:r>
+        <w:rPr>
+          <w:rStyle w:val="Hyperlink"/>
+          <w:b/>
+          <w:bCs/>
+          <w:lang w:val="en-US"/>
+        </w:rPr>
+        <w:t>http://adserver.brainfoodhosting.gr/api/revive_ui/edit_banner/[{banner _id}</w:t>
+      </w:r>
+      <w:r>
+        <w:rPr>
+          <w:rStyle w:val="Hyperlink"/>
+          <w:b/>
+          <w:bCs/>
+          <w:lang w:val="en-US"/>
+        </w:rPr>
+        <w:fldChar w:fldCharType="end"/>
+      </w:r>
       <w:r>
         <w:rPr>
           <w:b/>
@@ -11148,17 +11470,36 @@
         </w:rPr>
         <w:t xml:space="preserve"> </w:t>
       </w:r>
-      <w:hyperlink r:id="rId22" w:history="1">
-        <w:r>
-          <w:rPr>
-            <w:rStyle w:val="Hyperlink"/>
-            <w:b/>
-            <w:bCs/>
-            <w:lang w:val="en-US"/>
-          </w:rPr>
-          <w:t>http://adserver.brainfoodhosting.gr/api/revive_ui/delete _banner/[{banner _id}</w:t>
-        </w:r>
-      </w:hyperlink>
+      <w:r>
+        <w:fldChar w:fldCharType="begin"/>
+      </w:r>
+      <w:r>
+        <w:rPr>
+          <w:lang w:val="en-US"/>
+        </w:rPr>
+        <w:instrText xml:space="preserve"> HYPERLINK "http://adserver.brainfoodhosting.gr/api/revive_ui/delete%20_banner/%5b%7bbanner%20_id%7d" </w:instrText>
+      </w:r>
+      <w:r>
+        <w:fldChar w:fldCharType="separate"/>
+      </w:r>
+      <w:r>
+        <w:rPr>
+          <w:rStyle w:val="Hyperlink"/>
+          <w:b/>
+          <w:bCs/>
+          <w:lang w:val="en-US"/>
+        </w:rPr>
+        <w:t>http://adserver.brainfoodhosting.gr/api/revive_ui/delete _banner/[{banner _id}</w:t>
+      </w:r>
+      <w:r>
+        <w:rPr>
+          <w:rStyle w:val="Hyperlink"/>
+          <w:b/>
+          <w:bCs/>
+          <w:lang w:val="en-US"/>
+        </w:rPr>
+        <w:fldChar w:fldCharType="end"/>
+      </w:r>
       <w:r>
         <w:rPr>
           <w:b/>
@@ -11272,17 +11613,36 @@
         </w:rPr>
         <w:t xml:space="preserve"> </w:t>
       </w:r>
-      <w:hyperlink r:id="rId23" w:history="1">
-        <w:r>
-          <w:rPr>
-            <w:rStyle w:val="Hyperlink"/>
-            <w:b/>
-            <w:bCs/>
-            <w:lang w:val="en-US"/>
-          </w:rPr>
-          <w:t>http://adserver.brainfoodhosting.gr/api/revive_ui/get_banner/[{banner _id}</w:t>
-        </w:r>
-      </w:hyperlink>
+      <w:r>
+        <w:fldChar w:fldCharType="begin"/>
+      </w:r>
+      <w:r>
+        <w:rPr>
+          <w:lang w:val="en-US"/>
+        </w:rPr>
+        <w:instrText xml:space="preserve"> HYPERLINK "http://adserver.brainfoodhosting.gr/api/revive_ui/get_banner/%5b%7bbanner%20_id%7d" </w:instrText>
+      </w:r>
+      <w:r>
+        <w:fldChar w:fldCharType="separate"/>
+      </w:r>
+      <w:r>
+        <w:rPr>
+          <w:rStyle w:val="Hyperlink"/>
+          <w:b/>
+          <w:bCs/>
+          <w:lang w:val="en-US"/>
+        </w:rPr>
+        <w:t>http://adserver.brainfoodhosting.gr/api/revive_ui/get_banner/[{banner _id}</w:t>
+      </w:r>
+      <w:r>
+        <w:rPr>
+          <w:rStyle w:val="Hyperlink"/>
+          <w:b/>
+          <w:bCs/>
+          <w:lang w:val="en-US"/>
+        </w:rPr>
+        <w:fldChar w:fldCharType="end"/>
+      </w:r>
       <w:r>
         <w:rPr>
           <w:b/>
@@ -11423,17 +11783,36 @@
         </w:rPr>
         <w:t xml:space="preserve"> </w:t>
       </w:r>
-      <w:hyperlink r:id="rId24" w:history="1">
-        <w:r>
-          <w:rPr>
-            <w:rStyle w:val="Hyperlink"/>
-            <w:b/>
-            <w:bCs/>
-            <w:lang w:val="en-US"/>
-          </w:rPr>
-          <w:t>http://adserver.brainfoodhosting.gr/api/revive_ui/get_all_banner/[{banner _id}</w:t>
-        </w:r>
-      </w:hyperlink>
+      <w:r>
+        <w:fldChar w:fldCharType="begin"/>
+      </w:r>
+      <w:r>
+        <w:rPr>
+          <w:lang w:val="en-US"/>
+        </w:rPr>
+        <w:instrText xml:space="preserve"> HYPERLINK "http://adserver.brainfoodhosting.gr/api/revive_ui/get_all_banner/%5b%7bbanner%20_id%7d" </w:instrText>
+      </w:r>
+      <w:r>
+        <w:fldChar w:fldCharType="separate"/>
+      </w:r>
+      <w:r>
+        <w:rPr>
+          <w:rStyle w:val="Hyperlink"/>
+          <w:b/>
+          <w:bCs/>
+          <w:lang w:val="en-US"/>
+        </w:rPr>
+        <w:t>http://adserver.brainfoodhosting.gr/api/revive_ui/get_all_banner/[{banner _id}</w:t>
+      </w:r>
+      <w:r>
+        <w:rPr>
+          <w:rStyle w:val="Hyperlink"/>
+          <w:b/>
+          <w:bCs/>
+          <w:lang w:val="en-US"/>
+        </w:rPr>
+        <w:fldChar w:fldCharType="end"/>
+      </w:r>
       <w:r>
         <w:rPr>
           <w:b/>
@@ -11513,115 +11892,134 @@
         </w:rPr>
         <w:t xml:space="preserve">URL: </w:t>
       </w:r>
-      <w:hyperlink w:history="1">
-        <w:r>
-          <w:rPr>
-            <w:rStyle w:val="Hyperlink"/>
-            <w:b/>
-            <w:bCs/>
-            <w:lang w:val="en-US"/>
-          </w:rPr>
-          <w:t>http://</w:t>
-        </w:r>
-        <w:r>
-          <w:rPr>
-            <w:rStyle w:val="Hyperlink"/>
-            <w:b/>
-            <w:bCs/>
-            <w:lang w:val="en-US"/>
-          </w:rPr>
-          <w:t>adserver.brainfoodhosting.gr</w:t>
-        </w:r>
-        <w:r>
-          <w:rPr>
-            <w:rStyle w:val="Hyperlink"/>
-            <w:b/>
-            <w:bCs/>
-            <w:lang w:val="en-US"/>
-          </w:rPr>
-          <w:t xml:space="preserve"> /</w:t>
-        </w:r>
-        <w:proofErr w:type="spellStart"/>
-        <w:r>
-          <w:rPr>
-            <w:rStyle w:val="Hyperlink"/>
-            <w:b/>
-            <w:bCs/>
-            <w:lang w:val="en-US"/>
-          </w:rPr>
-          <w:t>api</w:t>
-        </w:r>
-        <w:proofErr w:type="spellEnd"/>
-        <w:r>
-          <w:rPr>
-            <w:rStyle w:val="Hyperlink"/>
-            <w:b/>
-            <w:bCs/>
-            <w:lang w:val="en-US"/>
-          </w:rPr>
-          <w:t>/</w:t>
-        </w:r>
-        <w:proofErr w:type="spellStart"/>
-        <w:r>
-          <w:rPr>
-            <w:rStyle w:val="Hyperlink"/>
-            <w:b/>
-            <w:bCs/>
-            <w:lang w:val="en-US"/>
-          </w:rPr>
-          <w:t>revive_ui</w:t>
-        </w:r>
-        <w:proofErr w:type="spellEnd"/>
-        <w:r>
-          <w:rPr>
-            <w:rStyle w:val="Hyperlink"/>
-            <w:b/>
-            <w:bCs/>
-            <w:lang w:val="en-US"/>
-          </w:rPr>
-          <w:t>/</w:t>
-        </w:r>
-        <w:proofErr w:type="spellStart"/>
-        <w:r>
-          <w:rPr>
-            <w:rStyle w:val="Hyperlink"/>
-            <w:b/>
-            <w:bCs/>
-            <w:lang w:val="en-US"/>
-          </w:rPr>
-          <w:t>set_limitation</w:t>
-        </w:r>
-        <w:proofErr w:type="spellEnd"/>
-        <w:r>
-          <w:rPr>
-            <w:rStyle w:val="Hyperlink"/>
-            <w:b/>
-            <w:bCs/>
-            <w:lang w:val="en-US"/>
-          </w:rPr>
-          <w:t>/[{</w:t>
-        </w:r>
-        <w:proofErr w:type="spellStart"/>
-        <w:r>
-          <w:rPr>
-            <w:rStyle w:val="Hyperlink"/>
-            <w:b/>
-            <w:bCs/>
-            <w:lang w:val="en-US"/>
-          </w:rPr>
-          <w:t>bannerid</w:t>
-        </w:r>
-        <w:proofErr w:type="spellEnd"/>
-        <w:r>
-          <w:rPr>
-            <w:rStyle w:val="Hyperlink"/>
-            <w:b/>
-            <w:bCs/>
-            <w:lang w:val="en-US"/>
-          </w:rPr>
-          <w:t>}</w:t>
-        </w:r>
-      </w:hyperlink>
+      <w:r>
+        <w:fldChar w:fldCharType="begin"/>
+      </w:r>
+      <w:r>
+        <w:rPr>
+          <w:lang w:val="en-US"/>
+        </w:rPr>
+        <w:instrText xml:space="preserve"> HYPERLINK </w:instrText>
+      </w:r>
+      <w:r>
+        <w:fldChar w:fldCharType="separate"/>
+      </w:r>
+      <w:r>
+        <w:rPr>
+          <w:rStyle w:val="Hyperlink"/>
+          <w:b/>
+          <w:bCs/>
+          <w:lang w:val="en-US"/>
+        </w:rPr>
+        <w:t>http://</w:t>
+      </w:r>
+      <w:r>
+        <w:rPr>
+          <w:rStyle w:val="Hyperlink"/>
+          <w:b/>
+          <w:bCs/>
+          <w:lang w:val="en-US"/>
+        </w:rPr>
+        <w:t>adserver.brainfoodhosting.gr</w:t>
+      </w:r>
+      <w:r>
+        <w:rPr>
+          <w:rStyle w:val="Hyperlink"/>
+          <w:b/>
+          <w:bCs/>
+          <w:lang w:val="en-US"/>
+        </w:rPr>
+        <w:t xml:space="preserve"> /</w:t>
+      </w:r>
+      <w:proofErr w:type="spellStart"/>
+      <w:r>
+        <w:rPr>
+          <w:rStyle w:val="Hyperlink"/>
+          <w:b/>
+          <w:bCs/>
+          <w:lang w:val="en-US"/>
+        </w:rPr>
+        <w:t>api</w:t>
+      </w:r>
+      <w:proofErr w:type="spellEnd"/>
+      <w:r>
+        <w:rPr>
+          <w:rStyle w:val="Hyperlink"/>
+          <w:b/>
+          <w:bCs/>
+          <w:lang w:val="en-US"/>
+        </w:rPr>
+        <w:t>/</w:t>
+      </w:r>
+      <w:proofErr w:type="spellStart"/>
+      <w:r>
+        <w:rPr>
+          <w:rStyle w:val="Hyperlink"/>
+          <w:b/>
+          <w:bCs/>
+          <w:lang w:val="en-US"/>
+        </w:rPr>
+        <w:t>revive_ui</w:t>
+      </w:r>
+      <w:proofErr w:type="spellEnd"/>
+      <w:r>
+        <w:rPr>
+          <w:rStyle w:val="Hyperlink"/>
+          <w:b/>
+          <w:bCs/>
+          <w:lang w:val="en-US"/>
+        </w:rPr>
+        <w:t>/</w:t>
+      </w:r>
+      <w:proofErr w:type="spellStart"/>
+      <w:r>
+        <w:rPr>
+          <w:rStyle w:val="Hyperlink"/>
+          <w:b/>
+          <w:bCs/>
+          <w:lang w:val="en-US"/>
+        </w:rPr>
+        <w:t>set_limitation</w:t>
+      </w:r>
+      <w:proofErr w:type="spellEnd"/>
+      <w:r>
+        <w:rPr>
+          <w:rStyle w:val="Hyperlink"/>
+          <w:b/>
+          <w:bCs/>
+          <w:lang w:val="en-US"/>
+        </w:rPr>
+        <w:t>/[{</w:t>
+      </w:r>
+      <w:proofErr w:type="spellStart"/>
+      <w:r>
+        <w:rPr>
+          <w:rStyle w:val="Hyperlink"/>
+          <w:b/>
+          <w:bCs/>
+          <w:lang w:val="en-US"/>
+        </w:rPr>
+        <w:t>bannerid</w:t>
+      </w:r>
+      <w:proofErr w:type="spellEnd"/>
+      <w:r>
+        <w:rPr>
+          <w:rStyle w:val="Hyperlink"/>
+          <w:b/>
+          <w:bCs/>
+          <w:lang w:val="en-US"/>
+        </w:rPr>
+        <w:t>}</w:t>
+      </w:r>
+      <w:r>
+        <w:rPr>
+          <w:rStyle w:val="Hyperlink"/>
+          <w:b/>
+          <w:bCs/>
+          <w:lang w:val="en-US"/>
+        </w:rPr>
+        <w:fldChar w:fldCharType="end"/>
+      </w:r>
       <w:r>
         <w:rPr>
           <w:b/>
@@ -11723,97 +12121,116 @@
         </w:rPr>
         <w:t xml:space="preserve">URL: </w:t>
       </w:r>
-      <w:hyperlink w:history="1">
-        <w:r>
-          <w:rPr>
-            <w:rStyle w:val="Hyperlink"/>
-            <w:b/>
-            <w:bCs/>
-            <w:lang w:val="en-US"/>
-          </w:rPr>
-          <w:t>http://adserver.brainfoodhosting.gr /</w:t>
-        </w:r>
-        <w:proofErr w:type="spellStart"/>
-        <w:r>
-          <w:rPr>
-            <w:rStyle w:val="Hyperlink"/>
-            <w:b/>
-            <w:bCs/>
-            <w:lang w:val="en-US"/>
-          </w:rPr>
-          <w:t>api</w:t>
-        </w:r>
-        <w:proofErr w:type="spellEnd"/>
-        <w:r>
-          <w:rPr>
-            <w:rStyle w:val="Hyperlink"/>
-            <w:b/>
-            <w:bCs/>
-            <w:lang w:val="en-US"/>
-          </w:rPr>
-          <w:t>/</w:t>
-        </w:r>
-        <w:proofErr w:type="spellStart"/>
-        <w:r>
-          <w:rPr>
-            <w:rStyle w:val="Hyperlink"/>
-            <w:b/>
-            <w:bCs/>
-            <w:lang w:val="en-US"/>
-          </w:rPr>
-          <w:t>revive_ui</w:t>
-        </w:r>
-        <w:proofErr w:type="spellEnd"/>
-        <w:r>
-          <w:rPr>
-            <w:rStyle w:val="Hyperlink"/>
-            <w:b/>
-            <w:bCs/>
-            <w:lang w:val="en-US"/>
-          </w:rPr>
-          <w:t>/</w:t>
-        </w:r>
-        <w:proofErr w:type="spellStart"/>
-        <w:r>
-          <w:rPr>
-            <w:rStyle w:val="Hyperlink"/>
-            <w:b/>
-            <w:bCs/>
-            <w:lang w:val="en-US"/>
-          </w:rPr>
-          <w:t>get_limitation</w:t>
-        </w:r>
-        <w:proofErr w:type="spellEnd"/>
-        <w:r>
-          <w:rPr>
-            <w:rStyle w:val="Hyperlink"/>
-            <w:b/>
-            <w:bCs/>
-            <w:lang w:val="en-US"/>
-          </w:rPr>
-          <w:t>/[{</w:t>
-        </w:r>
-        <w:proofErr w:type="spellStart"/>
-        <w:r>
-          <w:rPr>
-            <w:rStyle w:val="Hyperlink"/>
-            <w:b/>
-            <w:bCs/>
-            <w:lang w:val="en-US"/>
-          </w:rPr>
-          <w:t>bannerid</w:t>
-        </w:r>
-        <w:proofErr w:type="spellEnd"/>
-        <w:r>
-          <w:rPr>
-            <w:rStyle w:val="Hyperlink"/>
-            <w:b/>
-            <w:bCs/>
-            <w:lang w:val="en-US"/>
-          </w:rPr>
-          <w:t>}</w:t>
-        </w:r>
-      </w:hyperlink>
+      <w:r>
+        <w:fldChar w:fldCharType="begin"/>
+      </w:r>
+      <w:r>
+        <w:rPr>
+          <w:lang w:val="en-US"/>
+        </w:rPr>
+        <w:instrText xml:space="preserve"> HYPERLINK </w:instrText>
+      </w:r>
+      <w:r>
+        <w:fldChar w:fldCharType="separate"/>
+      </w:r>
+      <w:r>
+        <w:rPr>
+          <w:rStyle w:val="Hyperlink"/>
+          <w:b/>
+          <w:bCs/>
+          <w:lang w:val="en-US"/>
+        </w:rPr>
+        <w:t>http://adserver.brainfoodhosting.gr /</w:t>
+      </w:r>
+      <w:proofErr w:type="spellStart"/>
+      <w:r>
+        <w:rPr>
+          <w:rStyle w:val="Hyperlink"/>
+          <w:b/>
+          <w:bCs/>
+          <w:lang w:val="en-US"/>
+        </w:rPr>
+        <w:t>api</w:t>
+      </w:r>
+      <w:proofErr w:type="spellEnd"/>
+      <w:r>
+        <w:rPr>
+          <w:rStyle w:val="Hyperlink"/>
+          <w:b/>
+          <w:bCs/>
+          <w:lang w:val="en-US"/>
+        </w:rPr>
+        <w:t>/</w:t>
+      </w:r>
+      <w:proofErr w:type="spellStart"/>
+      <w:r>
+        <w:rPr>
+          <w:rStyle w:val="Hyperlink"/>
+          <w:b/>
+          <w:bCs/>
+          <w:lang w:val="en-US"/>
+        </w:rPr>
+        <w:t>revive_ui</w:t>
+      </w:r>
+      <w:proofErr w:type="spellEnd"/>
+      <w:r>
+        <w:rPr>
+          <w:rStyle w:val="Hyperlink"/>
+          <w:b/>
+          <w:bCs/>
+          <w:lang w:val="en-US"/>
+        </w:rPr>
+        <w:t>/</w:t>
+      </w:r>
+      <w:proofErr w:type="spellStart"/>
+      <w:r>
+        <w:rPr>
+          <w:rStyle w:val="Hyperlink"/>
+          <w:b/>
+          <w:bCs/>
+          <w:lang w:val="en-US"/>
+        </w:rPr>
+        <w:t>get_limitation</w:t>
+      </w:r>
+      <w:proofErr w:type="spellEnd"/>
+      <w:r>
+        <w:rPr>
+          <w:rStyle w:val="Hyperlink"/>
+          <w:b/>
+          <w:bCs/>
+          <w:lang w:val="en-US"/>
+        </w:rPr>
+        <w:t>/[{</w:t>
+      </w:r>
+      <w:proofErr w:type="spellStart"/>
+      <w:r>
+        <w:rPr>
+          <w:rStyle w:val="Hyperlink"/>
+          <w:b/>
+          <w:bCs/>
+          <w:lang w:val="en-US"/>
+        </w:rPr>
+        <w:t>bannerid</w:t>
+      </w:r>
+      <w:proofErr w:type="spellEnd"/>
+      <w:r>
+        <w:rPr>
+          <w:rStyle w:val="Hyperlink"/>
+          <w:b/>
+          <w:bCs/>
+          <w:lang w:val="en-US"/>
+        </w:rPr>
+        <w:t>}</w:t>
+      </w:r>
+      <w:r>
+        <w:rPr>
+          <w:rStyle w:val="Hyperlink"/>
+          <w:b/>
+          <w:bCs/>
+          <w:lang w:val="en-US"/>
+        </w:rPr>
+        <w:fldChar w:fldCharType="end"/>
+      </w:r>
       <w:r>
         <w:rPr>
           <w:b/>
@@ -11949,97 +12366,116 @@
         </w:rPr>
         <w:t xml:space="preserve">URL: </w:t>
       </w:r>
-      <w:hyperlink w:history="1">
-        <w:r>
-          <w:rPr>
-            <w:rStyle w:val="Hyperlink"/>
-            <w:b/>
-            <w:bCs/>
-            <w:lang w:val="en-US"/>
-          </w:rPr>
-          <w:t>http://adserver.brainfoodhosting.gr /</w:t>
-        </w:r>
-        <w:proofErr w:type="spellStart"/>
-        <w:r>
-          <w:rPr>
-            <w:rStyle w:val="Hyperlink"/>
-            <w:b/>
-            <w:bCs/>
-            <w:lang w:val="en-US"/>
-          </w:rPr>
-          <w:t>api</w:t>
-        </w:r>
-        <w:proofErr w:type="spellEnd"/>
-        <w:r>
-          <w:rPr>
-            <w:rStyle w:val="Hyperlink"/>
-            <w:b/>
-            <w:bCs/>
-            <w:lang w:val="en-US"/>
-          </w:rPr>
-          <w:t>/</w:t>
-        </w:r>
-        <w:proofErr w:type="spellStart"/>
-        <w:r>
-          <w:rPr>
-            <w:rStyle w:val="Hyperlink"/>
-            <w:b/>
-            <w:bCs/>
-            <w:lang w:val="en-US"/>
-          </w:rPr>
-          <w:t>revive_ui</w:t>
-        </w:r>
-        <w:proofErr w:type="spellEnd"/>
-        <w:r>
-          <w:rPr>
-            <w:rStyle w:val="Hyperlink"/>
-            <w:b/>
-            <w:bCs/>
-            <w:lang w:val="en-US"/>
-          </w:rPr>
-          <w:t>/</w:t>
-        </w:r>
-        <w:proofErr w:type="spellStart"/>
-        <w:r>
-          <w:rPr>
-            <w:rStyle w:val="Hyperlink"/>
-            <w:b/>
-            <w:bCs/>
-            <w:lang w:val="en-US"/>
-          </w:rPr>
-          <w:t>deletebanner_all</w:t>
-        </w:r>
-        <w:proofErr w:type="spellEnd"/>
-        <w:r>
-          <w:rPr>
-            <w:rStyle w:val="Hyperlink"/>
-            <w:b/>
-            <w:bCs/>
-            <w:lang w:val="en-US"/>
-          </w:rPr>
-          <w:t xml:space="preserve"> _limitation/[{</w:t>
-        </w:r>
-        <w:proofErr w:type="spellStart"/>
-        <w:r>
-          <w:rPr>
-            <w:rStyle w:val="Hyperlink"/>
-            <w:b/>
-            <w:bCs/>
-            <w:lang w:val="en-US"/>
-          </w:rPr>
-          <w:t>bannerid</w:t>
-        </w:r>
-        <w:proofErr w:type="spellEnd"/>
-        <w:r>
-          <w:rPr>
-            <w:rStyle w:val="Hyperlink"/>
-            <w:b/>
-            <w:bCs/>
-            <w:lang w:val="en-US"/>
-          </w:rPr>
-          <w:t>}</w:t>
-        </w:r>
-      </w:hyperlink>
+      <w:r>
+        <w:fldChar w:fldCharType="begin"/>
+      </w:r>
+      <w:r>
+        <w:rPr>
+          <w:lang w:val="en-US"/>
+        </w:rPr>
+        <w:instrText xml:space="preserve"> HYPERLINK </w:instrText>
+      </w:r>
+      <w:r>
+        <w:fldChar w:fldCharType="separate"/>
+      </w:r>
+      <w:r>
+        <w:rPr>
+          <w:rStyle w:val="Hyperlink"/>
+          <w:b/>
+          <w:bCs/>
+          <w:lang w:val="en-US"/>
+        </w:rPr>
+        <w:t>http://adserver.brainfoodhosting.gr /</w:t>
+      </w:r>
+      <w:proofErr w:type="spellStart"/>
+      <w:r>
+        <w:rPr>
+          <w:rStyle w:val="Hyperlink"/>
+          <w:b/>
+          <w:bCs/>
+          <w:lang w:val="en-US"/>
+        </w:rPr>
+        <w:t>api</w:t>
+      </w:r>
+      <w:proofErr w:type="spellEnd"/>
+      <w:r>
+        <w:rPr>
+          <w:rStyle w:val="Hyperlink"/>
+          <w:b/>
+          <w:bCs/>
+          <w:lang w:val="en-US"/>
+        </w:rPr>
+        <w:t>/</w:t>
+      </w:r>
+      <w:proofErr w:type="spellStart"/>
+      <w:r>
+        <w:rPr>
+          <w:rStyle w:val="Hyperlink"/>
+          <w:b/>
+          <w:bCs/>
+          <w:lang w:val="en-US"/>
+        </w:rPr>
+        <w:t>revive_ui</w:t>
+      </w:r>
+      <w:proofErr w:type="spellEnd"/>
+      <w:r>
+        <w:rPr>
+          <w:rStyle w:val="Hyperlink"/>
+          <w:b/>
+          <w:bCs/>
+          <w:lang w:val="en-US"/>
+        </w:rPr>
+        <w:t>/</w:t>
+      </w:r>
+      <w:proofErr w:type="spellStart"/>
+      <w:r>
+        <w:rPr>
+          <w:rStyle w:val="Hyperlink"/>
+          <w:b/>
+          <w:bCs/>
+          <w:lang w:val="en-US"/>
+        </w:rPr>
+        <w:t>deletebanner_all</w:t>
+      </w:r>
+      <w:proofErr w:type="spellEnd"/>
+      <w:r>
+        <w:rPr>
+          <w:rStyle w:val="Hyperlink"/>
+          <w:b/>
+          <w:bCs/>
+          <w:lang w:val="en-US"/>
+        </w:rPr>
+        <w:t xml:space="preserve"> _limitation/[{</w:t>
+      </w:r>
+      <w:proofErr w:type="spellStart"/>
+      <w:r>
+        <w:rPr>
+          <w:rStyle w:val="Hyperlink"/>
+          <w:b/>
+          <w:bCs/>
+          <w:lang w:val="en-US"/>
+        </w:rPr>
+        <w:t>bannerid</w:t>
+      </w:r>
+      <w:proofErr w:type="spellEnd"/>
+      <w:r>
+        <w:rPr>
+          <w:rStyle w:val="Hyperlink"/>
+          <w:b/>
+          <w:bCs/>
+          <w:lang w:val="en-US"/>
+        </w:rPr>
+        <w:t>}</w:t>
+      </w:r>
+      <w:r>
+        <w:rPr>
+          <w:rStyle w:val="Hyperlink"/>
+          <w:b/>
+          <w:bCs/>
+          <w:lang w:val="en-US"/>
+        </w:rPr>
+        <w:fldChar w:fldCharType="end"/>
+      </w:r>
       <w:r>
         <w:rPr>
           <w:b/>
@@ -12316,97 +12752,116 @@
         </w:rPr>
         <w:t xml:space="preserve">URL: </w:t>
       </w:r>
-      <w:hyperlink w:history="1">
-        <w:r>
-          <w:rPr>
-            <w:rStyle w:val="Hyperlink"/>
-            <w:b/>
-            <w:bCs/>
-            <w:lang w:val="en-US"/>
-          </w:rPr>
-          <w:t>http://adserver.brainfoodhosting.gr /</w:t>
-        </w:r>
-        <w:proofErr w:type="spellStart"/>
-        <w:r>
-          <w:rPr>
-            <w:rStyle w:val="Hyperlink"/>
-            <w:b/>
-            <w:bCs/>
-            <w:lang w:val="en-US"/>
-          </w:rPr>
-          <w:t>api</w:t>
-        </w:r>
-        <w:proofErr w:type="spellEnd"/>
-        <w:r>
-          <w:rPr>
-            <w:rStyle w:val="Hyperlink"/>
-            <w:b/>
-            <w:bCs/>
-            <w:lang w:val="en-US"/>
-          </w:rPr>
-          <w:t>/</w:t>
-        </w:r>
-        <w:proofErr w:type="spellStart"/>
-        <w:r>
-          <w:rPr>
-            <w:rStyle w:val="Hyperlink"/>
-            <w:b/>
-            <w:bCs/>
-            <w:lang w:val="en-US"/>
-          </w:rPr>
-          <w:t>revive_ui</w:t>
-        </w:r>
-        <w:proofErr w:type="spellEnd"/>
-        <w:r>
-          <w:rPr>
-            <w:rStyle w:val="Hyperlink"/>
-            <w:b/>
-            <w:bCs/>
-            <w:lang w:val="en-US"/>
-          </w:rPr>
-          <w:t>/</w:t>
-        </w:r>
-        <w:proofErr w:type="spellStart"/>
-        <w:r>
-          <w:rPr>
-            <w:rStyle w:val="Hyperlink"/>
-            <w:b/>
-            <w:bCs/>
-            <w:lang w:val="en-US"/>
-          </w:rPr>
-          <w:t>add_publisher</w:t>
-        </w:r>
-        <w:proofErr w:type="spellEnd"/>
-        <w:r>
-          <w:rPr>
-            <w:rStyle w:val="Hyperlink"/>
-            <w:b/>
-            <w:bCs/>
-            <w:lang w:val="en-US"/>
-          </w:rPr>
-          <w:t>/[{</w:t>
-        </w:r>
-        <w:proofErr w:type="spellStart"/>
-        <w:r>
-          <w:rPr>
-            <w:rStyle w:val="Hyperlink"/>
-            <w:b/>
-            <w:bCs/>
-            <w:lang w:val="en-US"/>
-          </w:rPr>
-          <w:t>agencyid</w:t>
-        </w:r>
-        <w:proofErr w:type="spellEnd"/>
-        <w:r>
-          <w:rPr>
-            <w:rStyle w:val="Hyperlink"/>
-            <w:b/>
-            <w:bCs/>
-            <w:lang w:val="en-US"/>
-          </w:rPr>
-          <w:t>}</w:t>
-        </w:r>
-      </w:hyperlink>
+      <w:r>
+        <w:fldChar w:fldCharType="begin"/>
+      </w:r>
+      <w:r>
+        <w:rPr>
+          <w:lang w:val="en-US"/>
+        </w:rPr>
+        <w:instrText xml:space="preserve"> HYPERLINK </w:instrText>
+      </w:r>
+      <w:r>
+        <w:fldChar w:fldCharType="separate"/>
+      </w:r>
+      <w:r>
+        <w:rPr>
+          <w:rStyle w:val="Hyperlink"/>
+          <w:b/>
+          <w:bCs/>
+          <w:lang w:val="en-US"/>
+        </w:rPr>
+        <w:t>http://adserver.brainfoodhosting.gr /</w:t>
+      </w:r>
+      <w:proofErr w:type="spellStart"/>
+      <w:r>
+        <w:rPr>
+          <w:rStyle w:val="Hyperlink"/>
+          <w:b/>
+          <w:bCs/>
+          <w:lang w:val="en-US"/>
+        </w:rPr>
+        <w:t>api</w:t>
+      </w:r>
+      <w:proofErr w:type="spellEnd"/>
+      <w:r>
+        <w:rPr>
+          <w:rStyle w:val="Hyperlink"/>
+          <w:b/>
+          <w:bCs/>
+          <w:lang w:val="en-US"/>
+        </w:rPr>
+        <w:t>/</w:t>
+      </w:r>
+      <w:proofErr w:type="spellStart"/>
+      <w:r>
+        <w:rPr>
+          <w:rStyle w:val="Hyperlink"/>
+          <w:b/>
+          <w:bCs/>
+          <w:lang w:val="en-US"/>
+        </w:rPr>
+        <w:t>revive_ui</w:t>
+      </w:r>
+      <w:proofErr w:type="spellEnd"/>
+      <w:r>
+        <w:rPr>
+          <w:rStyle w:val="Hyperlink"/>
+          <w:b/>
+          <w:bCs/>
+          <w:lang w:val="en-US"/>
+        </w:rPr>
+        <w:t>/</w:t>
+      </w:r>
+      <w:proofErr w:type="spellStart"/>
+      <w:r>
+        <w:rPr>
+          <w:rStyle w:val="Hyperlink"/>
+          <w:b/>
+          <w:bCs/>
+          <w:lang w:val="en-US"/>
+        </w:rPr>
+        <w:t>add_publisher</w:t>
+      </w:r>
+      <w:proofErr w:type="spellEnd"/>
+      <w:r>
+        <w:rPr>
+          <w:rStyle w:val="Hyperlink"/>
+          <w:b/>
+          <w:bCs/>
+          <w:lang w:val="en-US"/>
+        </w:rPr>
+        <w:t>/[{</w:t>
+      </w:r>
+      <w:proofErr w:type="spellStart"/>
+      <w:r>
+        <w:rPr>
+          <w:rStyle w:val="Hyperlink"/>
+          <w:b/>
+          <w:bCs/>
+          <w:lang w:val="en-US"/>
+        </w:rPr>
+        <w:t>agencyid</w:t>
+      </w:r>
+      <w:proofErr w:type="spellEnd"/>
+      <w:r>
+        <w:rPr>
+          <w:rStyle w:val="Hyperlink"/>
+          <w:b/>
+          <w:bCs/>
+          <w:lang w:val="en-US"/>
+        </w:rPr>
+        <w:t>}</w:t>
+      </w:r>
+      <w:r>
+        <w:rPr>
+          <w:rStyle w:val="Hyperlink"/>
+          <w:b/>
+          <w:bCs/>
+          <w:lang w:val="en-US"/>
+        </w:rPr>
+        <w:fldChar w:fldCharType="end"/>
+      </w:r>
       <w:r>
         <w:rPr>
           <w:b/>
@@ -12941,97 +13396,116 @@
         </w:rPr>
         <w:t xml:space="preserve">URL: </w:t>
       </w:r>
-      <w:hyperlink w:history="1">
-        <w:r>
-          <w:rPr>
-            <w:rStyle w:val="Hyperlink"/>
-            <w:b/>
-            <w:bCs/>
-            <w:lang w:val="en-US"/>
-          </w:rPr>
-          <w:t>http://adserver.brainfoodhosting.gr /</w:t>
-        </w:r>
-        <w:proofErr w:type="spellStart"/>
-        <w:r>
-          <w:rPr>
-            <w:rStyle w:val="Hyperlink"/>
-            <w:b/>
-            <w:bCs/>
-            <w:lang w:val="en-US"/>
-          </w:rPr>
-          <w:t>api</w:t>
-        </w:r>
-        <w:proofErr w:type="spellEnd"/>
-        <w:r>
-          <w:rPr>
-            <w:rStyle w:val="Hyperlink"/>
-            <w:b/>
-            <w:bCs/>
-            <w:lang w:val="en-US"/>
-          </w:rPr>
-          <w:t>/</w:t>
-        </w:r>
-        <w:proofErr w:type="spellStart"/>
-        <w:r>
-          <w:rPr>
-            <w:rStyle w:val="Hyperlink"/>
-            <w:b/>
-            <w:bCs/>
-            <w:lang w:val="en-US"/>
-          </w:rPr>
-          <w:t>revive_ui</w:t>
-        </w:r>
-        <w:proofErr w:type="spellEnd"/>
-        <w:r>
-          <w:rPr>
-            <w:rStyle w:val="Hyperlink"/>
-            <w:b/>
-            <w:bCs/>
-            <w:lang w:val="en-US"/>
-          </w:rPr>
-          <w:t>/</w:t>
-        </w:r>
-        <w:proofErr w:type="spellStart"/>
-        <w:r>
-          <w:rPr>
-            <w:rStyle w:val="Hyperlink"/>
-            <w:b/>
-            <w:bCs/>
-            <w:lang w:val="en-US"/>
-          </w:rPr>
-          <w:t>edit_publisher</w:t>
-        </w:r>
-        <w:proofErr w:type="spellEnd"/>
-        <w:r>
-          <w:rPr>
-            <w:rStyle w:val="Hyperlink"/>
-            <w:b/>
-            <w:bCs/>
-            <w:lang w:val="en-US"/>
-          </w:rPr>
-          <w:t>/[{</w:t>
-        </w:r>
-        <w:proofErr w:type="spellStart"/>
-        <w:r>
-          <w:rPr>
-            <w:rStyle w:val="Hyperlink"/>
-            <w:b/>
-            <w:bCs/>
-            <w:lang w:val="en-US"/>
-          </w:rPr>
-          <w:t>publisherid</w:t>
-        </w:r>
-        <w:proofErr w:type="spellEnd"/>
-        <w:r>
-          <w:rPr>
-            <w:rStyle w:val="Hyperlink"/>
-            <w:b/>
-            <w:bCs/>
-            <w:lang w:val="en-US"/>
-          </w:rPr>
-          <w:t>}</w:t>
-        </w:r>
-      </w:hyperlink>
+      <w:r>
+        <w:fldChar w:fldCharType="begin"/>
+      </w:r>
+      <w:r>
+        <w:rPr>
+          <w:lang w:val="en-US"/>
+        </w:rPr>
+        <w:instrText xml:space="preserve"> HYPERLINK </w:instrText>
+      </w:r>
+      <w:r>
+        <w:fldChar w:fldCharType="separate"/>
+      </w:r>
+      <w:r>
+        <w:rPr>
+          <w:rStyle w:val="Hyperlink"/>
+          <w:b/>
+          <w:bCs/>
+          <w:lang w:val="en-US"/>
+        </w:rPr>
+        <w:t>http://adserver.brainfoodhosting.gr /</w:t>
+      </w:r>
+      <w:proofErr w:type="spellStart"/>
+      <w:r>
+        <w:rPr>
+          <w:rStyle w:val="Hyperlink"/>
+          <w:b/>
+          <w:bCs/>
+          <w:lang w:val="en-US"/>
+        </w:rPr>
+        <w:t>api</w:t>
+      </w:r>
+      <w:proofErr w:type="spellEnd"/>
+      <w:r>
+        <w:rPr>
+          <w:rStyle w:val="Hyperlink"/>
+          <w:b/>
+          <w:bCs/>
+          <w:lang w:val="en-US"/>
+        </w:rPr>
+        <w:t>/</w:t>
+      </w:r>
+      <w:proofErr w:type="spellStart"/>
+      <w:r>
+        <w:rPr>
+          <w:rStyle w:val="Hyperlink"/>
+          <w:b/>
+          <w:bCs/>
+          <w:lang w:val="en-US"/>
+        </w:rPr>
+        <w:t>revive_ui</w:t>
+      </w:r>
+      <w:proofErr w:type="spellEnd"/>
+      <w:r>
+        <w:rPr>
+          <w:rStyle w:val="Hyperlink"/>
+          <w:b/>
+          <w:bCs/>
+          <w:lang w:val="en-US"/>
+        </w:rPr>
+        <w:t>/</w:t>
+      </w:r>
+      <w:proofErr w:type="spellStart"/>
+      <w:r>
+        <w:rPr>
+          <w:rStyle w:val="Hyperlink"/>
+          <w:b/>
+          <w:bCs/>
+          <w:lang w:val="en-US"/>
+        </w:rPr>
+        <w:t>edit_publisher</w:t>
+      </w:r>
+      <w:proofErr w:type="spellEnd"/>
+      <w:r>
+        <w:rPr>
+          <w:rStyle w:val="Hyperlink"/>
+          <w:b/>
+          <w:bCs/>
+          <w:lang w:val="en-US"/>
+        </w:rPr>
+        <w:t>/[{</w:t>
+      </w:r>
+      <w:proofErr w:type="spellStart"/>
+      <w:r>
+        <w:rPr>
+          <w:rStyle w:val="Hyperlink"/>
+          <w:b/>
+          <w:bCs/>
+          <w:lang w:val="en-US"/>
+        </w:rPr>
+        <w:t>publisherid</w:t>
+      </w:r>
+      <w:proofErr w:type="spellEnd"/>
+      <w:r>
+        <w:rPr>
+          <w:rStyle w:val="Hyperlink"/>
+          <w:b/>
+          <w:bCs/>
+          <w:lang w:val="en-US"/>
+        </w:rPr>
+        <w:t>}</w:t>
+      </w:r>
+      <w:r>
+        <w:rPr>
+          <w:rStyle w:val="Hyperlink"/>
+          <w:b/>
+          <w:bCs/>
+          <w:lang w:val="en-US"/>
+        </w:rPr>
+        <w:fldChar w:fldCharType="end"/>
+      </w:r>
       <w:r>
         <w:rPr>
           <w:b/>
@@ -13396,18 +13870,38 @@
         </w:rPr>
         <w:t>"</w:t>
       </w:r>
-      <w:hyperlink r:id="rId25" w:history="1">
-        <w:r>
-          <w:rPr>
-            <w:rStyle w:val="Hyperlink"/>
-            <w:rFonts w:ascii="Courier New" w:eastAsia="Times New Roman" w:hAnsi="Courier New" w:cs="Courier New"/>
-            <w:sz w:val="18"/>
-            <w:szCs w:val="18"/>
-            <w:lang w:val="en-US" w:eastAsia="el-GR"/>
-          </w:rPr>
-          <w:t>http://www.testgoogle.com</w:t>
-        </w:r>
-      </w:hyperlink>
+      <w:r>
+        <w:fldChar w:fldCharType="begin"/>
+      </w:r>
+      <w:r>
+        <w:rPr>
+          <w:lang w:val="en-US"/>
+        </w:rPr>
+        <w:instrText xml:space="preserve"> HYPERLINK "http://www.testgoogle.com" </w:instrText>
+      </w:r>
+      <w:r>
+        <w:fldChar w:fldCharType="separate"/>
+      </w:r>
+      <w:r>
+        <w:rPr>
+          <w:rStyle w:val="Hyperlink"/>
+          <w:rFonts w:ascii="Courier New" w:eastAsia="Times New Roman" w:hAnsi="Courier New" w:cs="Courier New"/>
+          <w:sz w:val="18"/>
+          <w:szCs w:val="18"/>
+          <w:lang w:val="en-US" w:eastAsia="el-GR"/>
+        </w:rPr>
+        <w:t>http://www.testgoogle.com</w:t>
+      </w:r>
+      <w:r>
+        <w:rPr>
+          <w:rStyle w:val="Hyperlink"/>
+          <w:rFonts w:ascii="Courier New" w:eastAsia="Times New Roman" w:hAnsi="Courier New" w:cs="Courier New"/>
+          <w:sz w:val="18"/>
+          <w:szCs w:val="18"/>
+          <w:lang w:val="en-US" w:eastAsia="el-GR"/>
+        </w:rPr>
+        <w:fldChar w:fldCharType="end"/>
+      </w:r>
       <w:r>
         <w:rPr>
           <w:rFonts w:ascii="Courier New" w:eastAsia="Times New Roman" w:hAnsi="Courier New" w:cs="Courier New"/>
@@ -13742,97 +14236,116 @@
         </w:rPr>
         <w:t xml:space="preserve">URL: </w:t>
       </w:r>
-      <w:hyperlink w:history="1">
-        <w:r>
-          <w:rPr>
-            <w:rStyle w:val="Hyperlink"/>
-            <w:b/>
-            <w:bCs/>
-            <w:lang w:val="en-US"/>
-          </w:rPr>
-          <w:t>http://adserver.brainfoodhosting.gr /</w:t>
-        </w:r>
-        <w:proofErr w:type="spellStart"/>
-        <w:r>
-          <w:rPr>
-            <w:rStyle w:val="Hyperlink"/>
-            <w:b/>
-            <w:bCs/>
-            <w:lang w:val="en-US"/>
-          </w:rPr>
-          <w:t>api</w:t>
-        </w:r>
-        <w:proofErr w:type="spellEnd"/>
-        <w:r>
-          <w:rPr>
-            <w:rStyle w:val="Hyperlink"/>
-            <w:b/>
-            <w:bCs/>
-            <w:lang w:val="en-US"/>
-          </w:rPr>
-          <w:t>/</w:t>
-        </w:r>
-        <w:proofErr w:type="spellStart"/>
-        <w:r>
-          <w:rPr>
-            <w:rStyle w:val="Hyperlink"/>
-            <w:b/>
-            <w:bCs/>
-            <w:lang w:val="en-US"/>
-          </w:rPr>
-          <w:t>revive_ui</w:t>
-        </w:r>
-        <w:proofErr w:type="spellEnd"/>
-        <w:r>
-          <w:rPr>
-            <w:rStyle w:val="Hyperlink"/>
-            <w:b/>
-            <w:bCs/>
-            <w:lang w:val="en-US"/>
-          </w:rPr>
-          <w:t>/</w:t>
-        </w:r>
-        <w:proofErr w:type="spellStart"/>
-        <w:r>
-          <w:rPr>
-            <w:rStyle w:val="Hyperlink"/>
-            <w:b/>
-            <w:bCs/>
-            <w:lang w:val="en-US"/>
-          </w:rPr>
-          <w:t>delete_publisher</w:t>
-        </w:r>
-        <w:proofErr w:type="spellEnd"/>
-        <w:r>
-          <w:rPr>
-            <w:rStyle w:val="Hyperlink"/>
-            <w:b/>
-            <w:bCs/>
-            <w:lang w:val="en-US"/>
-          </w:rPr>
-          <w:t>/[{</w:t>
-        </w:r>
-        <w:proofErr w:type="spellStart"/>
-        <w:r>
-          <w:rPr>
-            <w:rStyle w:val="Hyperlink"/>
-            <w:b/>
-            <w:bCs/>
-            <w:lang w:val="en-US"/>
-          </w:rPr>
-          <w:t>accountid</w:t>
-        </w:r>
-        <w:proofErr w:type="spellEnd"/>
-        <w:r>
-          <w:rPr>
-            <w:rStyle w:val="Hyperlink"/>
-            <w:b/>
-            <w:bCs/>
-            <w:lang w:val="en-US"/>
-          </w:rPr>
-          <w:t>}</w:t>
-        </w:r>
-      </w:hyperlink>
+      <w:r>
+        <w:fldChar w:fldCharType="begin"/>
+      </w:r>
+      <w:r>
+        <w:rPr>
+          <w:lang w:val="en-US"/>
+        </w:rPr>
+        <w:instrText xml:space="preserve"> HYPERLINK </w:instrText>
+      </w:r>
+      <w:r>
+        <w:fldChar w:fldCharType="separate"/>
+      </w:r>
+      <w:r>
+        <w:rPr>
+          <w:rStyle w:val="Hyperlink"/>
+          <w:b/>
+          <w:bCs/>
+          <w:lang w:val="en-US"/>
+        </w:rPr>
+        <w:t>http://adserver.brainfoodhosting.gr /</w:t>
+      </w:r>
+      <w:proofErr w:type="spellStart"/>
+      <w:r>
+        <w:rPr>
+          <w:rStyle w:val="Hyperlink"/>
+          <w:b/>
+          <w:bCs/>
+          <w:lang w:val="en-US"/>
+        </w:rPr>
+        <w:t>api</w:t>
+      </w:r>
+      <w:proofErr w:type="spellEnd"/>
+      <w:r>
+        <w:rPr>
+          <w:rStyle w:val="Hyperlink"/>
+          <w:b/>
+          <w:bCs/>
+          <w:lang w:val="en-US"/>
+        </w:rPr>
+        <w:t>/</w:t>
+      </w:r>
+      <w:proofErr w:type="spellStart"/>
+      <w:r>
+        <w:rPr>
+          <w:rStyle w:val="Hyperlink"/>
+          <w:b/>
+          <w:bCs/>
+          <w:lang w:val="en-US"/>
+        </w:rPr>
+        <w:t>revive_ui</w:t>
+      </w:r>
+      <w:proofErr w:type="spellEnd"/>
+      <w:r>
+        <w:rPr>
+          <w:rStyle w:val="Hyperlink"/>
+          <w:b/>
+          <w:bCs/>
+          <w:lang w:val="en-US"/>
+        </w:rPr>
+        <w:t>/</w:t>
+      </w:r>
+      <w:proofErr w:type="spellStart"/>
+      <w:r>
+        <w:rPr>
+          <w:rStyle w:val="Hyperlink"/>
+          <w:b/>
+          <w:bCs/>
+          <w:lang w:val="en-US"/>
+        </w:rPr>
+        <w:t>delete_publisher</w:t>
+      </w:r>
+      <w:proofErr w:type="spellEnd"/>
+      <w:r>
+        <w:rPr>
+          <w:rStyle w:val="Hyperlink"/>
+          <w:b/>
+          <w:bCs/>
+          <w:lang w:val="en-US"/>
+        </w:rPr>
+        <w:t>/[{</w:t>
+      </w:r>
+      <w:proofErr w:type="spellStart"/>
+      <w:r>
+        <w:rPr>
+          <w:rStyle w:val="Hyperlink"/>
+          <w:b/>
+          <w:bCs/>
+          <w:lang w:val="en-US"/>
+        </w:rPr>
+        <w:t>accountid</w:t>
+      </w:r>
+      <w:proofErr w:type="spellEnd"/>
+      <w:r>
+        <w:rPr>
+          <w:rStyle w:val="Hyperlink"/>
+          <w:b/>
+          <w:bCs/>
+          <w:lang w:val="en-US"/>
+        </w:rPr>
+        <w:t>}</w:t>
+      </w:r>
+      <w:r>
+        <w:rPr>
+          <w:rStyle w:val="Hyperlink"/>
+          <w:b/>
+          <w:bCs/>
+          <w:lang w:val="en-US"/>
+        </w:rPr>
+        <w:fldChar w:fldCharType="end"/>
+      </w:r>
       <w:r>
         <w:rPr>
           <w:b/>
@@ -13991,17 +14504,36 @@
         </w:rPr>
         <w:t xml:space="preserve">URL: </w:t>
       </w:r>
-      <w:hyperlink r:id="rId26" w:history="1">
-        <w:r>
-          <w:rPr>
-            <w:rStyle w:val="Hyperlink"/>
-            <w:b/>
-            <w:bCs/>
-            <w:lang w:val="en-US"/>
-          </w:rPr>
-          <w:t>http://adserver.brainfoodhosting.gr/api/revive_ui/getpublisherdetails/[{publisherid}</w:t>
-        </w:r>
-      </w:hyperlink>
+      <w:r>
+        <w:fldChar w:fldCharType="begin"/>
+      </w:r>
+      <w:r>
+        <w:rPr>
+          <w:lang w:val="en-US"/>
+        </w:rPr>
+        <w:instrText xml:space="preserve"> HYPERLINK "http://adserver.brainfoodhosting.gr/api/revive_ui/getpublisherdetails/%5b%7bpublisherid%7d" </w:instrText>
+      </w:r>
+      <w:r>
+        <w:fldChar w:fldCharType="separate"/>
+      </w:r>
+      <w:r>
+        <w:rPr>
+          <w:rStyle w:val="Hyperlink"/>
+          <w:b/>
+          <w:bCs/>
+          <w:lang w:val="en-US"/>
+        </w:rPr>
+        <w:t>http://adserver.brainfoodhosting.gr/api/revive_ui/getpublisherdetails/[{publisherid}</w:t>
+      </w:r>
+      <w:r>
+        <w:rPr>
+          <w:rStyle w:val="Hyperlink"/>
+          <w:b/>
+          <w:bCs/>
+          <w:lang w:val="en-US"/>
+        </w:rPr>
+        <w:fldChar w:fldCharType="end"/>
+      </w:r>
       <w:r>
         <w:rPr>
           <w:b/>
@@ -14205,17 +14737,36 @@
         </w:rPr>
         <w:t xml:space="preserve">URL: </w:t>
       </w:r>
-      <w:hyperlink r:id="rId27" w:history="1">
-        <w:r>
-          <w:rPr>
-            <w:rStyle w:val="Hyperlink"/>
-            <w:b/>
-            <w:bCs/>
-            <w:lang w:val="en-US"/>
-          </w:rPr>
-          <w:t>http://adserver.brainfoodhosting.gr/api/revive_ui/getpublisherdetails/[{agencyid}</w:t>
-        </w:r>
-      </w:hyperlink>
+      <w:r>
+        <w:fldChar w:fldCharType="begin"/>
+      </w:r>
+      <w:r>
+        <w:rPr>
+          <w:lang w:val="en-US"/>
+        </w:rPr>
+        <w:instrText xml:space="preserve"> HYPERLINK "http://adserver.brainfoodhosting.gr/api/revive_ui/getpublisherdetails/%5b%7bagencyid%7d" </w:instrText>
+      </w:r>
+      <w:r>
+        <w:fldChar w:fldCharType="separate"/>
+      </w:r>
+      <w:r>
+        <w:rPr>
+          <w:rStyle w:val="Hyperlink"/>
+          <w:b/>
+          <w:bCs/>
+          <w:lang w:val="en-US"/>
+        </w:rPr>
+        <w:t>http://adserver.brainfoodhosting.gr/api/revive_ui/getpublisherdetails/[{agencyid}</w:t>
+      </w:r>
+      <w:r>
+        <w:rPr>
+          <w:rStyle w:val="Hyperlink"/>
+          <w:b/>
+          <w:bCs/>
+          <w:lang w:val="en-US"/>
+        </w:rPr>
+        <w:fldChar w:fldCharType="end"/>
+      </w:r>
       <w:r>
         <w:rPr>
           <w:b/>
@@ -14451,17 +15002,36 @@
         </w:rPr>
         <w:t xml:space="preserve">URL: </w:t>
       </w:r>
-      <w:hyperlink r:id="rId28" w:history="1">
-        <w:r>
-          <w:rPr>
-            <w:rStyle w:val="Hyperlink"/>
-            <w:b/>
-            <w:bCs/>
-            <w:lang w:val="en-US"/>
-          </w:rPr>
-          <w:t>http://adserver.brainfoodhosting.gr/api/revive_ui/add_zone/[{publisherid}</w:t>
-        </w:r>
-      </w:hyperlink>
+      <w:r>
+        <w:fldChar w:fldCharType="begin"/>
+      </w:r>
+      <w:r>
+        <w:rPr>
+          <w:lang w:val="en-US"/>
+        </w:rPr>
+        <w:instrText xml:space="preserve"> HYPERLINK "http://adserver.brainfoodhosting.gr/api/revive_ui/add_zone/%5b%7bpublisherid%7d" </w:instrText>
+      </w:r>
+      <w:r>
+        <w:fldChar w:fldCharType="separate"/>
+      </w:r>
+      <w:r>
+        <w:rPr>
+          <w:rStyle w:val="Hyperlink"/>
+          <w:b/>
+          <w:bCs/>
+          <w:lang w:val="en-US"/>
+        </w:rPr>
+        <w:t>http://adserver.brainfoodhosting.gr/api/revive_ui/add_zone/[{publisherid}</w:t>
+      </w:r>
+      <w:r>
+        <w:rPr>
+          <w:rStyle w:val="Hyperlink"/>
+          <w:b/>
+          <w:bCs/>
+          <w:lang w:val="en-US"/>
+        </w:rPr>
+        <w:fldChar w:fldCharType="end"/>
+      </w:r>
       <w:r>
         <w:rPr>
           <w:b/>
@@ -15121,17 +15691,36 @@
         </w:rPr>
         <w:t xml:space="preserve">URL: </w:t>
       </w:r>
-      <w:hyperlink r:id="rId29" w:history="1">
-        <w:r>
-          <w:rPr>
-            <w:rStyle w:val="Hyperlink"/>
-            <w:b/>
-            <w:bCs/>
-            <w:lang w:val="en-US"/>
-          </w:rPr>
-          <w:t>http://adserver.brainfoodhosting.gr/api/revive_ui/edit_zone/[{zoneid}</w:t>
-        </w:r>
-      </w:hyperlink>
+      <w:r>
+        <w:fldChar w:fldCharType="begin"/>
+      </w:r>
+      <w:r>
+        <w:rPr>
+          <w:lang w:val="en-US"/>
+        </w:rPr>
+        <w:instrText xml:space="preserve"> HYPERLINK "http://adserver.brainfoodhosting.gr/api/revive_ui/edit_zone/%5b%7bzoneid%7d" </w:instrText>
+      </w:r>
+      <w:r>
+        <w:fldChar w:fldCharType="separate"/>
+      </w:r>
+      <w:r>
+        <w:rPr>
+          <w:rStyle w:val="Hyperlink"/>
+          <w:b/>
+          <w:bCs/>
+          <w:lang w:val="en-US"/>
+        </w:rPr>
+        <w:t>http://adserver.brainfoodhosting.gr/api/revive_ui/edit_zone/[{zoneid}</w:t>
+      </w:r>
+      <w:r>
+        <w:rPr>
+          <w:rStyle w:val="Hyperlink"/>
+          <w:b/>
+          <w:bCs/>
+          <w:lang w:val="en-US"/>
+        </w:rPr>
+        <w:fldChar w:fldCharType="end"/>
+      </w:r>
       <w:r>
         <w:rPr>
           <w:b/>
@@ -15843,17 +16432,36 @@
         </w:rPr>
         <w:t xml:space="preserve">URL: </w:t>
       </w:r>
-      <w:hyperlink r:id="rId30" w:history="1">
-        <w:r>
-          <w:rPr>
-            <w:rStyle w:val="Hyperlink"/>
-            <w:b/>
-            <w:bCs/>
-            <w:lang w:val="en-US"/>
-          </w:rPr>
-          <w:t>http://adserver.brainfoodhosting.gr/api/revive_ui/delete_zone/[{zoneid}</w:t>
-        </w:r>
-      </w:hyperlink>
+      <w:r>
+        <w:fldChar w:fldCharType="begin"/>
+      </w:r>
+      <w:r>
+        <w:rPr>
+          <w:lang w:val="en-US"/>
+        </w:rPr>
+        <w:instrText xml:space="preserve"> HYPERLINK "http://adserver.brainfoodhosting.gr/api/revive_ui/delete_zone/%5b%7bzoneid%7d" </w:instrText>
+      </w:r>
+      <w:r>
+        <w:fldChar w:fldCharType="separate"/>
+      </w:r>
+      <w:r>
+        <w:rPr>
+          <w:rStyle w:val="Hyperlink"/>
+          <w:b/>
+          <w:bCs/>
+          <w:lang w:val="en-US"/>
+        </w:rPr>
+        <w:t>http://adserver.brainfoodhosting.gr/api/revive_ui/delete_zone/[{zoneid}</w:t>
+      </w:r>
+      <w:r>
+        <w:rPr>
+          <w:rStyle w:val="Hyperlink"/>
+          <w:b/>
+          <w:bCs/>
+          <w:lang w:val="en-US"/>
+        </w:rPr>
+        <w:fldChar w:fldCharType="end"/>
+      </w:r>
       <w:r>
         <w:rPr>
           <w:b/>
@@ -16010,37 +16618,56 @@
         </w:rPr>
         <w:t xml:space="preserve">URL: </w:t>
       </w:r>
-      <w:hyperlink r:id="rId31" w:history="1">
-        <w:r>
-          <w:rPr>
-            <w:rStyle w:val="Hyperlink"/>
-            <w:b/>
-            <w:bCs/>
-            <w:lang w:val="en-US"/>
-          </w:rPr>
-          <w:t>http://adserver.brainfoodhosting.gr/api/revive_ui/get _zone/[{</w:t>
-        </w:r>
-        <w:proofErr w:type="spellStart"/>
-        <w:r>
-          <w:rPr>
-            <w:rStyle w:val="Hyperlink"/>
-            <w:b/>
-            <w:bCs/>
-            <w:lang w:val="en-US"/>
-          </w:rPr>
-          <w:t>zoneid</w:t>
-        </w:r>
-        <w:proofErr w:type="spellEnd"/>
-        <w:r>
-          <w:rPr>
-            <w:rStyle w:val="Hyperlink"/>
-            <w:b/>
-            <w:bCs/>
-            <w:lang w:val="en-US"/>
-          </w:rPr>
-          <w:t>}</w:t>
-        </w:r>
-      </w:hyperlink>
+      <w:r>
+        <w:fldChar w:fldCharType="begin"/>
+      </w:r>
+      <w:r>
+        <w:rPr>
+          <w:lang w:val="en-US"/>
+        </w:rPr>
+        <w:instrText xml:space="preserve"> HYPERLINK "http://adserver.brainfoodhosting.gr/api/revive_ui/get%20_zone/%5b%7bzoneid%7d" </w:instrText>
+      </w:r>
+      <w:r>
+        <w:fldChar w:fldCharType="separate"/>
+      </w:r>
+      <w:r>
+        <w:rPr>
+          <w:rStyle w:val="Hyperlink"/>
+          <w:b/>
+          <w:bCs/>
+          <w:lang w:val="en-US"/>
+        </w:rPr>
+        <w:t>http://adserver.brainfoodhosting.gr/api/revive_ui/get _zone/[{</w:t>
+      </w:r>
+      <w:proofErr w:type="spellStart"/>
+      <w:r>
+        <w:rPr>
+          <w:rStyle w:val="Hyperlink"/>
+          <w:b/>
+          <w:bCs/>
+          <w:lang w:val="en-US"/>
+        </w:rPr>
+        <w:t>zoneid</w:t>
+      </w:r>
+      <w:proofErr w:type="spellEnd"/>
+      <w:r>
+        <w:rPr>
+          <w:rStyle w:val="Hyperlink"/>
+          <w:b/>
+          <w:bCs/>
+          <w:lang w:val="en-US"/>
+        </w:rPr>
+        <w:t>}</w:t>
+      </w:r>
+      <w:r>
+        <w:rPr>
+          <w:rStyle w:val="Hyperlink"/>
+          <w:b/>
+          <w:bCs/>
+          <w:lang w:val="en-US"/>
+        </w:rPr>
+        <w:fldChar w:fldCharType="end"/>
+      </w:r>
       <w:r>
         <w:rPr>
           <w:b/>
@@ -16223,57 +16850,76 @@
         </w:rPr>
         <w:t xml:space="preserve">URL: </w:t>
       </w:r>
-      <w:hyperlink r:id="rId32" w:history="1">
-        <w:r>
-          <w:rPr>
-            <w:rStyle w:val="Hyperlink"/>
-            <w:b/>
-            <w:bCs/>
-            <w:lang w:val="en-US"/>
-          </w:rPr>
-          <w:t>http://adserver.brainfoodhosting.gr/api/revive_ui/get _</w:t>
-        </w:r>
-        <w:proofErr w:type="spellStart"/>
-        <w:r>
-          <w:rPr>
-            <w:rStyle w:val="Hyperlink"/>
-            <w:b/>
-            <w:bCs/>
-            <w:lang w:val="en-US"/>
-          </w:rPr>
-          <w:t>all_zone</w:t>
-        </w:r>
-        <w:proofErr w:type="spellEnd"/>
-        <w:r>
-          <w:rPr>
-            <w:rStyle w:val="Hyperlink"/>
-            <w:b/>
-            <w:bCs/>
-            <w:lang w:val="en-US"/>
-          </w:rPr>
-          <w:t>/[{</w:t>
-        </w:r>
-        <w:proofErr w:type="spellStart"/>
-        <w:r>
-          <w:rPr>
-            <w:rStyle w:val="Hyperlink"/>
-            <w:b/>
-            <w:bCs/>
-            <w:lang w:val="en-US"/>
-          </w:rPr>
-          <w:t>affiliateid</w:t>
-        </w:r>
-        <w:proofErr w:type="spellEnd"/>
-        <w:r>
-          <w:rPr>
-            <w:rStyle w:val="Hyperlink"/>
-            <w:b/>
-            <w:bCs/>
-            <w:lang w:val="en-US"/>
-          </w:rPr>
-          <w:t>}</w:t>
-        </w:r>
-      </w:hyperlink>
+      <w:r>
+        <w:fldChar w:fldCharType="begin"/>
+      </w:r>
+      <w:r>
+        <w:rPr>
+          <w:lang w:val="en-US"/>
+        </w:rPr>
+        <w:instrText xml:space="preserve"> HYPERLINK "http://adserver.brainfoodhosting.gr/api/revive_ui/get%20_all_zone/%5b%7baffiliateid%7d" </w:instrText>
+      </w:r>
+      <w:r>
+        <w:fldChar w:fldCharType="separate"/>
+      </w:r>
+      <w:r>
+        <w:rPr>
+          <w:rStyle w:val="Hyperlink"/>
+          <w:b/>
+          <w:bCs/>
+          <w:lang w:val="en-US"/>
+        </w:rPr>
+        <w:t>http://adserver.brainfoodhosting.gr/api/revive_ui/get _</w:t>
+      </w:r>
+      <w:proofErr w:type="spellStart"/>
+      <w:r>
+        <w:rPr>
+          <w:rStyle w:val="Hyperlink"/>
+          <w:b/>
+          <w:bCs/>
+          <w:lang w:val="en-US"/>
+        </w:rPr>
+        <w:t>all_zone</w:t>
+      </w:r>
+      <w:proofErr w:type="spellEnd"/>
+      <w:r>
+        <w:rPr>
+          <w:rStyle w:val="Hyperlink"/>
+          <w:b/>
+          <w:bCs/>
+          <w:lang w:val="en-US"/>
+        </w:rPr>
+        <w:t>/[{</w:t>
+      </w:r>
+      <w:proofErr w:type="spellStart"/>
+      <w:r>
+        <w:rPr>
+          <w:rStyle w:val="Hyperlink"/>
+          <w:b/>
+          <w:bCs/>
+          <w:lang w:val="en-US"/>
+        </w:rPr>
+        <w:t>affiliateid</w:t>
+      </w:r>
+      <w:proofErr w:type="spellEnd"/>
+      <w:r>
+        <w:rPr>
+          <w:rStyle w:val="Hyperlink"/>
+          <w:b/>
+          <w:bCs/>
+          <w:lang w:val="en-US"/>
+        </w:rPr>
+        <w:t>}</w:t>
+      </w:r>
+      <w:r>
+        <w:rPr>
+          <w:rStyle w:val="Hyperlink"/>
+          <w:b/>
+          <w:bCs/>
+          <w:lang w:val="en-US"/>
+        </w:rPr>
+        <w:fldChar w:fldCharType="end"/>
+      </w:r>
       <w:r>
         <w:rPr>
           <w:b/>
@@ -16751,37 +17397,56 @@
         </w:rPr>
         <w:t xml:space="preserve">URL: </w:t>
       </w:r>
-      <w:hyperlink r:id="rId33" w:history="1">
-        <w:r>
-          <w:rPr>
-            <w:rStyle w:val="Hyperlink"/>
-            <w:b/>
-            <w:bCs/>
-            <w:lang w:val="en-US"/>
-          </w:rPr>
-          <w:t>http://adserver.brainfoodhosting.gr/api/revive_ui/adbyzone_link /[{</w:t>
-        </w:r>
-        <w:proofErr w:type="spellStart"/>
-        <w:r>
-          <w:rPr>
-            <w:rStyle w:val="Hyperlink"/>
-            <w:b/>
-            <w:bCs/>
-            <w:lang w:val="en-US"/>
-          </w:rPr>
-          <w:t>zoneid</w:t>
-        </w:r>
-        <w:proofErr w:type="spellEnd"/>
-        <w:r>
-          <w:rPr>
-            <w:rStyle w:val="Hyperlink"/>
-            <w:b/>
-            <w:bCs/>
-            <w:lang w:val="en-US"/>
-          </w:rPr>
-          <w:t>}</w:t>
-        </w:r>
-      </w:hyperlink>
+      <w:r>
+        <w:fldChar w:fldCharType="begin"/>
+      </w:r>
+      <w:r>
+        <w:rPr>
+          <w:lang w:val="en-US"/>
+        </w:rPr>
+        <w:instrText xml:space="preserve"> HYPERLINK "http://adserver.brainfoodhosting.gr/api/revive_ui/adbyzone_link%20/%5b%7bzoneid%7d" </w:instrText>
+      </w:r>
+      <w:r>
+        <w:fldChar w:fldCharType="separate"/>
+      </w:r>
+      <w:r>
+        <w:rPr>
+          <w:rStyle w:val="Hyperlink"/>
+          <w:b/>
+          <w:bCs/>
+          <w:lang w:val="en-US"/>
+        </w:rPr>
+        <w:t>http://adserver.brainfoodhosting.gr/api/revive_ui/adbyzone_link /[{</w:t>
+      </w:r>
+      <w:proofErr w:type="spellStart"/>
+      <w:r>
+        <w:rPr>
+          <w:rStyle w:val="Hyperlink"/>
+          <w:b/>
+          <w:bCs/>
+          <w:lang w:val="en-US"/>
+        </w:rPr>
+        <w:t>zoneid</w:t>
+      </w:r>
+      <w:proofErr w:type="spellEnd"/>
+      <w:r>
+        <w:rPr>
+          <w:rStyle w:val="Hyperlink"/>
+          <w:b/>
+          <w:bCs/>
+          <w:lang w:val="en-US"/>
+        </w:rPr>
+        <w:t>}</w:t>
+      </w:r>
+      <w:r>
+        <w:rPr>
+          <w:rStyle w:val="Hyperlink"/>
+          <w:b/>
+          <w:bCs/>
+          <w:lang w:val="en-US"/>
+        </w:rPr>
+        <w:fldChar w:fldCharType="end"/>
+      </w:r>
       <w:r>
         <w:rPr>
           <w:b/>
@@ -17130,37 +17795,56 @@
         </w:rPr>
         <w:t xml:space="preserve">URL: </w:t>
       </w:r>
-      <w:hyperlink r:id="rId34" w:history="1">
-        <w:r>
-          <w:rPr>
-            <w:rStyle w:val="Hyperlink"/>
-            <w:b/>
-            <w:bCs/>
-            <w:lang w:val="en-US"/>
-          </w:rPr>
-          <w:t>http://adserver.brainfoodhosting.gr/api/revive_ui/campaignbyzone _link /[{</w:t>
-        </w:r>
-        <w:proofErr w:type="spellStart"/>
-        <w:r>
-          <w:rPr>
-            <w:rStyle w:val="Hyperlink"/>
-            <w:b/>
-            <w:bCs/>
-            <w:lang w:val="en-US"/>
-          </w:rPr>
-          <w:t>zoneid</w:t>
-        </w:r>
-        <w:proofErr w:type="spellEnd"/>
-        <w:r>
-          <w:rPr>
-            <w:rStyle w:val="Hyperlink"/>
-            <w:b/>
-            <w:bCs/>
-            <w:lang w:val="en-US"/>
-          </w:rPr>
-          <w:t>}</w:t>
-        </w:r>
-      </w:hyperlink>
+      <w:r>
+        <w:fldChar w:fldCharType="begin"/>
+      </w:r>
+      <w:r>
+        <w:rPr>
+          <w:lang w:val="en-US"/>
+        </w:rPr>
+        <w:instrText xml:space="preserve"> HYPERLINK "http://adserver.brainfoodhosting.gr/api/revive_ui/campaignbyzone%20_link%20/%5b%7bzoneid%7d" </w:instrText>
+      </w:r>
+      <w:r>
+        <w:fldChar w:fldCharType="separate"/>
+      </w:r>
+      <w:r>
+        <w:rPr>
+          <w:rStyle w:val="Hyperlink"/>
+          <w:b/>
+          <w:bCs/>
+          <w:lang w:val="en-US"/>
+        </w:rPr>
+        <w:t>http://adserver.brainfoodhosting.gr/api/revive_ui/campaignbyzone _link /[{</w:t>
+      </w:r>
+      <w:proofErr w:type="spellStart"/>
+      <w:r>
+        <w:rPr>
+          <w:rStyle w:val="Hyperlink"/>
+          <w:b/>
+          <w:bCs/>
+          <w:lang w:val="en-US"/>
+        </w:rPr>
+        <w:t>zoneid</w:t>
+      </w:r>
+      <w:proofErr w:type="spellEnd"/>
+      <w:r>
+        <w:rPr>
+          <w:rStyle w:val="Hyperlink"/>
+          <w:b/>
+          <w:bCs/>
+          <w:lang w:val="en-US"/>
+        </w:rPr>
+        <w:t>}</w:t>
+      </w:r>
+      <w:r>
+        <w:rPr>
+          <w:rStyle w:val="Hyperlink"/>
+          <w:b/>
+          <w:bCs/>
+          <w:lang w:val="en-US"/>
+        </w:rPr>
+        <w:fldChar w:fldCharType="end"/>
+      </w:r>
       <w:r>
         <w:rPr>
           <w:b/>
@@ -17496,17 +18180,36 @@
         </w:rPr>
         <w:t xml:space="preserve">URL: </w:t>
       </w:r>
-      <w:hyperlink r:id="rId35" w:history="1">
-        <w:r>
-          <w:rPr>
-            <w:rStyle w:val="Hyperlink"/>
-            <w:b/>
-            <w:bCs/>
-            <w:lang w:val="en-US"/>
-          </w:rPr>
-          <w:t>http://adserver.brainfoodhosting.gr/api/revive_ui/zonebyad_link/[{bannerid}</w:t>
-        </w:r>
-      </w:hyperlink>
+      <w:r>
+        <w:fldChar w:fldCharType="begin"/>
+      </w:r>
+      <w:r>
+        <w:rPr>
+          <w:lang w:val="en-US"/>
+        </w:rPr>
+        <w:instrText xml:space="preserve"> HYPERLINK "http://adserver.brainfoodhosting.gr/api/revive_ui/zonebyad_link/%5b%7bbannerid%7d" </w:instrText>
+      </w:r>
+      <w:r>
+        <w:fldChar w:fldCharType="separate"/>
+      </w:r>
+      <w:r>
+        <w:rPr>
+          <w:rStyle w:val="Hyperlink"/>
+          <w:b/>
+          <w:bCs/>
+          <w:lang w:val="en-US"/>
+        </w:rPr>
+        <w:t>http://adserver.brainfoodhosting.gr/api/revive_ui/zonebyad_link/[{bannerid}</w:t>
+      </w:r>
+      <w:r>
+        <w:rPr>
+          <w:rStyle w:val="Hyperlink"/>
+          <w:b/>
+          <w:bCs/>
+          <w:lang w:val="en-US"/>
+        </w:rPr>
+        <w:fldChar w:fldCharType="end"/>
+      </w:r>
       <w:r>
         <w:rPr>
           <w:b/>
@@ -17949,17 +18652,36 @@
         </w:rPr>
         <w:t xml:space="preserve">URL: </w:t>
       </w:r>
-      <w:hyperlink r:id="rId36" w:history="1">
-        <w:r>
-          <w:rPr>
-            <w:rStyle w:val="Hyperlink"/>
-            <w:b/>
-            <w:bCs/>
-            <w:lang w:val="en-US"/>
-          </w:rPr>
-          <w:t>http://adserver.brainfoodhosting.gr/api/revive_ui/zonebycampaign_link/[{campaignid}</w:t>
-        </w:r>
-      </w:hyperlink>
+      <w:r>
+        <w:fldChar w:fldCharType="begin"/>
+      </w:r>
+      <w:r>
+        <w:rPr>
+          <w:lang w:val="en-US"/>
+        </w:rPr>
+        <w:instrText xml:space="preserve"> HYPERLINK "http://adserver.brainfoodhosting.gr/api/revive_ui/zonebycampaign_link/%5b%7bcampaignid%7d" </w:instrText>
+      </w:r>
+      <w:r>
+        <w:fldChar w:fldCharType="separate"/>
+      </w:r>
+      <w:r>
+        <w:rPr>
+          <w:rStyle w:val="Hyperlink"/>
+          <w:b/>
+          <w:bCs/>
+          <w:lang w:val="en-US"/>
+        </w:rPr>
+        <w:t>http://adserver.brainfoodhosting.gr/api/revive_ui/zonebycampaign_link/[{campaignid}</w:t>
+      </w:r>
+      <w:r>
+        <w:rPr>
+          <w:rStyle w:val="Hyperlink"/>
+          <w:b/>
+          <w:bCs/>
+          <w:lang w:val="en-US"/>
+        </w:rPr>
+        <w:fldChar w:fldCharType="end"/>
+      </w:r>
       <w:r>
         <w:rPr>
           <w:b/>
@@ -18337,17 +19059,36 @@
         </w:rPr>
         <w:t xml:space="preserve">URL: </w:t>
       </w:r>
-      <w:hyperlink r:id="rId37" w:history="1">
-        <w:r>
-          <w:rPr>
-            <w:rStyle w:val="Hyperlink"/>
-            <w:b/>
-            <w:bCs/>
-            <w:lang w:val="en-US"/>
-          </w:rPr>
-          <w:t>http://adserver.brainfoodhosting.gr/api/revive_ui/adbyzone_unlink/[{zoneid}</w:t>
-        </w:r>
-      </w:hyperlink>
+      <w:r>
+        <w:fldChar w:fldCharType="begin"/>
+      </w:r>
+      <w:r>
+        <w:rPr>
+          <w:lang w:val="en-US"/>
+        </w:rPr>
+        <w:instrText xml:space="preserve"> HYPERLINK "http://adserver.brainfoodhosting.gr/api/revive_ui/adbyzone_unlink/%5b%7bzoneid%7d" </w:instrText>
+      </w:r>
+      <w:r>
+        <w:fldChar w:fldCharType="separate"/>
+      </w:r>
+      <w:r>
+        <w:rPr>
+          <w:rStyle w:val="Hyperlink"/>
+          <w:b/>
+          <w:bCs/>
+          <w:lang w:val="en-US"/>
+        </w:rPr>
+        <w:t>http://adserver.brainfoodhosting.gr/api/revive_ui/adbyzone_unlink/[{zoneid}</w:t>
+      </w:r>
+      <w:r>
+        <w:rPr>
+          <w:rStyle w:val="Hyperlink"/>
+          <w:b/>
+          <w:bCs/>
+          <w:lang w:val="en-US"/>
+        </w:rPr>
+        <w:fldChar w:fldCharType="end"/>
+      </w:r>
       <w:r>
         <w:rPr>
           <w:b/>
@@ -18745,17 +19486,36 @@
         </w:rPr>
         <w:t xml:space="preserve">URL: </w:t>
       </w:r>
-      <w:hyperlink r:id="rId38" w:history="1">
-        <w:r>
-          <w:rPr>
-            <w:rStyle w:val="Hyperlink"/>
-            <w:b/>
-            <w:bCs/>
-            <w:lang w:val="en-US"/>
-          </w:rPr>
-          <w:t>http://adserver.brainfoodhosting.gr/api/revive_ui/campaignbyzone_unlink/[{zoneid}</w:t>
-        </w:r>
-      </w:hyperlink>
+      <w:r>
+        <w:fldChar w:fldCharType="begin"/>
+      </w:r>
+      <w:r>
+        <w:rPr>
+          <w:lang w:val="en-US"/>
+        </w:rPr>
+        <w:instrText xml:space="preserve"> HYPERLINK "http://adserver.brainfoodhosting.gr/api/revive_ui/campaignbyzone_unlink/%5b%7bzoneid%7d" </w:instrText>
+      </w:r>
+      <w:r>
+        <w:fldChar w:fldCharType="separate"/>
+      </w:r>
+      <w:r>
+        <w:rPr>
+          <w:rStyle w:val="Hyperlink"/>
+          <w:b/>
+          <w:bCs/>
+          <w:lang w:val="en-US"/>
+        </w:rPr>
+        <w:t>http://adserver.brainfoodhosting.gr/api/revive_ui/campaignbyzone_unlink/[{zoneid}</w:t>
+      </w:r>
+      <w:r>
+        <w:rPr>
+          <w:rStyle w:val="Hyperlink"/>
+          <w:b/>
+          <w:bCs/>
+          <w:lang w:val="en-US"/>
+        </w:rPr>
+        <w:fldChar w:fldCharType="end"/>
+      </w:r>
       <w:r>
         <w:rPr>
           <w:b/>
@@ -19089,17 +19849,36 @@
         </w:rPr>
         <w:t xml:space="preserve">URL: </w:t>
       </w:r>
-      <w:hyperlink r:id="rId39" w:history="1">
-        <w:r>
-          <w:rPr>
-            <w:rStyle w:val="Hyperlink"/>
-            <w:b/>
-            <w:bCs/>
-            <w:lang w:val="en-US"/>
-          </w:rPr>
-          <w:t>http://adserver.brainfoodhosting.gr/api/revive_ui/zonebyad_unlink/[{bannerid}</w:t>
-        </w:r>
-      </w:hyperlink>
+      <w:r>
+        <w:fldChar w:fldCharType="begin"/>
+      </w:r>
+      <w:r>
+        <w:rPr>
+          <w:lang w:val="en-US"/>
+        </w:rPr>
+        <w:instrText xml:space="preserve"> HYPERLINK "http://adserver.brainfoodhosting.gr/api/revive_ui/zonebyad_unlink/%5b%7bbannerid%7d" </w:instrText>
+      </w:r>
+      <w:r>
+        <w:fldChar w:fldCharType="separate"/>
+      </w:r>
+      <w:r>
+        <w:rPr>
+          <w:rStyle w:val="Hyperlink"/>
+          <w:b/>
+          <w:bCs/>
+          <w:lang w:val="en-US"/>
+        </w:rPr>
+        <w:t>http://adserver.brainfoodhosting.gr/api/revive_ui/zonebyad_unlink/[{bannerid}</w:t>
+      </w:r>
+      <w:r>
+        <w:rPr>
+          <w:rStyle w:val="Hyperlink"/>
+          <w:b/>
+          <w:bCs/>
+          <w:lang w:val="en-US"/>
+        </w:rPr>
+        <w:fldChar w:fldCharType="end"/>
+      </w:r>
       <w:r>
         <w:rPr>
           <w:b/>
@@ -19484,17 +20263,36 @@
         </w:rPr>
         <w:t xml:space="preserve">URL: </w:t>
       </w:r>
-      <w:hyperlink r:id="rId40" w:history="1">
-        <w:r>
-          <w:rPr>
-            <w:rStyle w:val="Hyperlink"/>
-            <w:b/>
-            <w:bCs/>
-            <w:lang w:val="en-US"/>
-          </w:rPr>
-          <w:t>http://adserver.brainfoodhosting.gr/api/revive_ui/zonebycampaign_unlink/[{ad_id}</w:t>
-        </w:r>
-      </w:hyperlink>
+      <w:r>
+        <w:fldChar w:fldCharType="begin"/>
+      </w:r>
+      <w:r>
+        <w:rPr>
+          <w:lang w:val="en-US"/>
+        </w:rPr>
+        <w:instrText xml:space="preserve"> HYPERLINK "http://adserver.brainfoodhosting.gr/api/revive_ui/zonebycampaign_unlink/%5b%7bad_id%7d" </w:instrText>
+      </w:r>
+      <w:r>
+        <w:fldChar w:fldCharType="separate"/>
+      </w:r>
+      <w:r>
+        <w:rPr>
+          <w:rStyle w:val="Hyperlink"/>
+          <w:b/>
+          <w:bCs/>
+          <w:lang w:val="en-US"/>
+        </w:rPr>
+        <w:t>http://adserver.brainfoodhosting.gr/api/revive_ui/zonebycampaign_unlink/[{ad_id}</w:t>
+      </w:r>
+      <w:r>
+        <w:rPr>
+          <w:rStyle w:val="Hyperlink"/>
+          <w:b/>
+          <w:bCs/>
+          <w:lang w:val="en-US"/>
+        </w:rPr>
+        <w:fldChar w:fldCharType="end"/>
+      </w:r>
       <w:r>
         <w:rPr>
           <w:b/>
@@ -19892,17 +20690,36 @@
         </w:rPr>
         <w:t xml:space="preserve">URL: </w:t>
       </w:r>
-      <w:hyperlink r:id="rId41" w:history="1">
-        <w:r>
-          <w:rPr>
-            <w:rStyle w:val="Hyperlink"/>
-            <w:b/>
-            <w:bCs/>
-            <w:lang w:val="en-US"/>
-          </w:rPr>
-          <w:t>http://adserver.brainfoodhosting.gr/api/revive_ui/get_linked_banners /[{zone _id}</w:t>
-        </w:r>
-      </w:hyperlink>
+      <w:r>
+        <w:fldChar w:fldCharType="begin"/>
+      </w:r>
+      <w:r>
+        <w:rPr>
+          <w:lang w:val="en-US"/>
+        </w:rPr>
+        <w:instrText xml:space="preserve"> HYPERLINK "http://adserver.brainfoodhosting.gr/api/revive_ui/get_linked_banners%20/%5b%7bzone%20_id%7d" </w:instrText>
+      </w:r>
+      <w:r>
+        <w:fldChar w:fldCharType="separate"/>
+      </w:r>
+      <w:r>
+        <w:rPr>
+          <w:rStyle w:val="Hyperlink"/>
+          <w:b/>
+          <w:bCs/>
+          <w:lang w:val="en-US"/>
+        </w:rPr>
+        <w:t>http://adserver.brainfoodhosting.gr/api/revive_ui/get_linked_banners /[{zone _id}</w:t>
+      </w:r>
+      <w:r>
+        <w:rPr>
+          <w:rStyle w:val="Hyperlink"/>
+          <w:b/>
+          <w:bCs/>
+          <w:lang w:val="en-US"/>
+        </w:rPr>
+        <w:fldChar w:fldCharType="end"/>
+      </w:r>
       <w:r>
         <w:rPr>
           <w:b/>
@@ -20130,17 +20947,36 @@
         <w:lastRenderedPageBreak/>
         <w:t xml:space="preserve">URL: </w:t>
       </w:r>
-      <w:hyperlink r:id="rId42" w:history="1">
-        <w:r>
-          <w:rPr>
-            <w:rStyle w:val="Hyperlink"/>
-            <w:b/>
-            <w:bCs/>
-            <w:lang w:val="en-US"/>
-          </w:rPr>
-          <w:t>http://adserver.brainfoodhosting.gr/api/revive_ui/get_campaign_linked_zones/[{campaign _id}</w:t>
-        </w:r>
-      </w:hyperlink>
+      <w:r>
+        <w:fldChar w:fldCharType="begin"/>
+      </w:r>
+      <w:r>
+        <w:rPr>
+          <w:lang w:val="en-US"/>
+        </w:rPr>
+        <w:instrText xml:space="preserve"> HYPERLINK "http://adserver.brainfoodhosting.gr/api/revive_ui/get_campaign_linked_zones/%5b%7bcampaign%20_id%7d" </w:instrText>
+      </w:r>
+      <w:r>
+        <w:fldChar w:fldCharType="separate"/>
+      </w:r>
+      <w:r>
+        <w:rPr>
+          <w:rStyle w:val="Hyperlink"/>
+          <w:b/>
+          <w:bCs/>
+          <w:lang w:val="en-US"/>
+        </w:rPr>
+        <w:t>http://adserver.brainfoodhosting.gr/api/revive_ui/get_campaign_linked_zones/[{campaign _id}</w:t>
+      </w:r>
+      <w:r>
+        <w:rPr>
+          <w:rStyle w:val="Hyperlink"/>
+          <w:b/>
+          <w:bCs/>
+          <w:lang w:val="en-US"/>
+        </w:rPr>
+        <w:fldChar w:fldCharType="end"/>
+      </w:r>
       <w:r>
         <w:rPr>
           <w:b/>
@@ -20328,37 +21164,56 @@
         </w:rPr>
         <w:t xml:space="preserve">URL: </w:t>
       </w:r>
-      <w:hyperlink r:id="rId43" w:history="1">
-        <w:r>
-          <w:rPr>
-            <w:rStyle w:val="Hyperlink"/>
-            <w:b/>
-            <w:bCs/>
-            <w:lang w:val="en-US"/>
-          </w:rPr>
-          <w:t>http://adserver.brainfoodhosting.gr/api/revive_ui/get _</w:t>
-        </w:r>
-        <w:proofErr w:type="spellStart"/>
-        <w:r>
-          <w:rPr>
-            <w:rStyle w:val="Hyperlink"/>
-            <w:b/>
-            <w:bCs/>
-            <w:lang w:val="en-US"/>
-          </w:rPr>
-          <w:t>linked_zones</w:t>
-        </w:r>
-        <w:proofErr w:type="spellEnd"/>
-        <w:r>
-          <w:rPr>
-            <w:rStyle w:val="Hyperlink"/>
-            <w:b/>
-            <w:bCs/>
-            <w:lang w:val="en-US"/>
-          </w:rPr>
-          <w:t>/[{banner _id}</w:t>
-        </w:r>
-      </w:hyperlink>
+      <w:r>
+        <w:fldChar w:fldCharType="begin"/>
+      </w:r>
+      <w:r>
+        <w:rPr>
+          <w:lang w:val="en-US"/>
+        </w:rPr>
+        <w:instrText xml:space="preserve"> HYPERLINK "http://adserver.brainfoodhosting.gr/api/revive_ui/get%20_linked_zones/%5b%7bbanner%20_id%7d" </w:instrText>
+      </w:r>
+      <w:r>
+        <w:fldChar w:fldCharType="separate"/>
+      </w:r>
+      <w:r>
+        <w:rPr>
+          <w:rStyle w:val="Hyperlink"/>
+          <w:b/>
+          <w:bCs/>
+          <w:lang w:val="en-US"/>
+        </w:rPr>
+        <w:t>http://adserver.brainfoodhosting.gr/api/revive_ui/get _</w:t>
+      </w:r>
+      <w:proofErr w:type="spellStart"/>
+      <w:r>
+        <w:rPr>
+          <w:rStyle w:val="Hyperlink"/>
+          <w:b/>
+          <w:bCs/>
+          <w:lang w:val="en-US"/>
+        </w:rPr>
+        <w:t>linked_zones</w:t>
+      </w:r>
+      <w:proofErr w:type="spellEnd"/>
+      <w:r>
+        <w:rPr>
+          <w:rStyle w:val="Hyperlink"/>
+          <w:b/>
+          <w:bCs/>
+          <w:lang w:val="en-US"/>
+        </w:rPr>
+        <w:t>/[{banner _id}</w:t>
+      </w:r>
+      <w:r>
+        <w:rPr>
+          <w:rStyle w:val="Hyperlink"/>
+          <w:b/>
+          <w:bCs/>
+          <w:lang w:val="en-US"/>
+        </w:rPr>
+        <w:fldChar w:fldCharType="end"/>
+      </w:r>
       <w:r>
         <w:rPr>
           <w:b/>
@@ -20571,37 +21426,56 @@
         </w:rPr>
         <w:t xml:space="preserve">URL: </w:t>
       </w:r>
-      <w:hyperlink r:id="rId44" w:history="1">
-        <w:r>
-          <w:rPr>
-            <w:rStyle w:val="Hyperlink"/>
-            <w:b/>
-            <w:bCs/>
-            <w:lang w:val="en-US"/>
-          </w:rPr>
-          <w:t>http://adserver.brainfoodhosting.gr/api/revive_ui/get _</w:t>
-        </w:r>
-        <w:proofErr w:type="spellStart"/>
-        <w:r>
-          <w:rPr>
-            <w:rStyle w:val="Hyperlink"/>
-            <w:b/>
-            <w:bCs/>
-            <w:lang w:val="en-US"/>
-          </w:rPr>
-          <w:t>linked_campaigns</w:t>
-        </w:r>
-        <w:proofErr w:type="spellEnd"/>
-        <w:r>
-          <w:rPr>
-            <w:rStyle w:val="Hyperlink"/>
-            <w:b/>
-            <w:bCs/>
-            <w:lang w:val="en-US"/>
-          </w:rPr>
-          <w:t>/[{zone _id}</w:t>
-        </w:r>
-      </w:hyperlink>
+      <w:r>
+        <w:fldChar w:fldCharType="begin"/>
+      </w:r>
+      <w:r>
+        <w:rPr>
+          <w:lang w:val="en-US"/>
+        </w:rPr>
+        <w:instrText xml:space="preserve"> HYPERLINK "http://adserver.brainfoodhosting.gr/api/revive_ui/get%20_linked_campaigns/%5b%7bzone%20_id%7d" </w:instrText>
+      </w:r>
+      <w:r>
+        <w:fldChar w:fldCharType="separate"/>
+      </w:r>
+      <w:r>
+        <w:rPr>
+          <w:rStyle w:val="Hyperlink"/>
+          <w:b/>
+          <w:bCs/>
+          <w:lang w:val="en-US"/>
+        </w:rPr>
+        <w:t>http://adserver.brainfoodhosting.gr/api/revive_ui/get _</w:t>
+      </w:r>
+      <w:proofErr w:type="spellStart"/>
+      <w:r>
+        <w:rPr>
+          <w:rStyle w:val="Hyperlink"/>
+          <w:b/>
+          <w:bCs/>
+          <w:lang w:val="en-US"/>
+        </w:rPr>
+        <w:t>linked_campaigns</w:t>
+      </w:r>
+      <w:proofErr w:type="spellEnd"/>
+      <w:r>
+        <w:rPr>
+          <w:rStyle w:val="Hyperlink"/>
+          <w:b/>
+          <w:bCs/>
+          <w:lang w:val="en-US"/>
+        </w:rPr>
+        <w:t>/[{zone _id}</w:t>
+      </w:r>
+      <w:r>
+        <w:rPr>
+          <w:rStyle w:val="Hyperlink"/>
+          <w:b/>
+          <w:bCs/>
+          <w:lang w:val="en-US"/>
+        </w:rPr>
+        <w:fldChar w:fldCharType="end"/>
+      </w:r>
       <w:r>
         <w:rPr>
           <w:b/>
@@ -21120,15 +21994,32 @@
         </w:rPr>
         <w:t xml:space="preserve">URL: </w:t>
       </w:r>
-      <w:hyperlink r:id="rId45" w:history="1">
-        <w:r>
-          <w:rPr>
-            <w:rStyle w:val="Hyperlink"/>
-            <w:lang w:val="en-US"/>
-          </w:rPr>
-          <w:t>http://adserver.brainfoodhosting.gr/api/revive_ui/add_user/[{account_id}</w:t>
-        </w:r>
-      </w:hyperlink>
+      <w:r>
+        <w:fldChar w:fldCharType="begin"/>
+      </w:r>
+      <w:r>
+        <w:rPr>
+          <w:lang w:val="en-US"/>
+        </w:rPr>
+        <w:instrText xml:space="preserve"> HYPERLINK "http://adserver.brainfoodhosting.gr/api/revive_ui/add_user/%5b%7baccount_id%7d" </w:instrText>
+      </w:r>
+      <w:r>
+        <w:fldChar w:fldCharType="separate"/>
+      </w:r>
+      <w:r>
+        <w:rPr>
+          <w:rStyle w:val="Hyperlink"/>
+          <w:lang w:val="en-US"/>
+        </w:rPr>
+        <w:t>http://adserver.brainfoodhosting.gr/api/revive_ui/add_user/[{account_id}</w:t>
+      </w:r>
+      <w:r>
+        <w:rPr>
+          <w:rStyle w:val="Hyperlink"/>
+          <w:lang w:val="en-US"/>
+        </w:rPr>
+        <w:fldChar w:fldCharType="end"/>
+      </w:r>
       <w:r>
         <w:rPr>
           <w:lang w:val="en-US"/>
@@ -21592,15 +22483,32 @@
         </w:rPr>
         <w:t xml:space="preserve">URL: </w:t>
       </w:r>
-      <w:hyperlink r:id="rId46" w:history="1">
-        <w:r>
-          <w:rPr>
-            <w:rStyle w:val="Hyperlink"/>
-            <w:lang w:val="en-US"/>
-          </w:rPr>
-          <w:t>http://adserver.brainfoodhosting.gr/api/revive_ui/delete_user/[{user_id}</w:t>
-        </w:r>
-      </w:hyperlink>
+      <w:r>
+        <w:fldChar w:fldCharType="begin"/>
+      </w:r>
+      <w:r>
+        <w:rPr>
+          <w:lang w:val="en-US"/>
+        </w:rPr>
+        <w:instrText xml:space="preserve"> HYPERLINK "http://adserver.brainfoodhosting.gr/api/revive_ui/delete_user/%5b%7buser_id%7d" </w:instrText>
+      </w:r>
+      <w:r>
+        <w:fldChar w:fldCharType="separate"/>
+      </w:r>
+      <w:r>
+        <w:rPr>
+          <w:rStyle w:val="Hyperlink"/>
+          <w:lang w:val="en-US"/>
+        </w:rPr>
+        <w:t>http://adserver.brainfoodhosting.gr/api/revive_ui/delete_user/[{user_id}</w:t>
+      </w:r>
+      <w:r>
+        <w:rPr>
+          <w:rStyle w:val="Hyperlink"/>
+          <w:lang w:val="en-US"/>
+        </w:rPr>
+        <w:fldChar w:fldCharType="end"/>
+      </w:r>
       <w:r>
         <w:rPr>
           <w:lang w:val="en-US"/>
@@ -21703,15 +22611,38 @@
         </w:rPr>
         <w:t xml:space="preserve">URL: </w:t>
       </w:r>
-      <w:hyperlink r:id="rId47" w:history="1">
-        <w:r>
-          <w:rPr>
-            <w:rStyle w:val="Hyperlink"/>
-            <w:lang w:val="en-US"/>
-          </w:rPr>
-          <w:t>http://adserver.brainfoodhosting.gr/api/revive_ui/get_user/[{user_id}</w:t>
-        </w:r>
-      </w:hyperlink>
+      <w:r>
+        <w:fldChar w:fldCharType="begin"/>
+      </w:r>
+      <w:r>
+        <w:rPr>
+          <w:lang w:val="en-US"/>
+        </w:rPr>
+        <w:instrText xml:space="preserve"> HYPE</w:instrText>
+      </w:r>
+      <w:r>
+        <w:rPr>
+          <w:lang w:val="en-US"/>
+        </w:rPr>
+        <w:instrText xml:space="preserve">RLINK "http://adserver.brainfoodhosting.gr/api/revive_ui/get_user/%5b%7buser_id%7d" </w:instrText>
+      </w:r>
+      <w:r>
+        <w:fldChar w:fldCharType="separate"/>
+      </w:r>
+      <w:r>
+        <w:rPr>
+          <w:rStyle w:val="Hyperlink"/>
+          <w:lang w:val="en-US"/>
+        </w:rPr>
+        <w:t>http://adserver.brainfoodhosting.gr/api/revive_ui/get_user/[{user_id}</w:t>
+      </w:r>
+      <w:r>
+        <w:rPr>
+          <w:rStyle w:val="Hyperlink"/>
+          <w:lang w:val="en-US"/>
+        </w:rPr>
+        <w:fldChar w:fldCharType="end"/>
+      </w:r>
       <w:r>
         <w:rPr>
           <w:lang w:val="en-US"/>
@@ -21828,15 +22759,32 @@
         <w:lastRenderedPageBreak/>
         <w:t xml:space="preserve">URL: </w:t>
       </w:r>
-      <w:hyperlink r:id="rId48" w:history="1">
-        <w:r>
-          <w:rPr>
-            <w:rStyle w:val="Hyperlink"/>
-            <w:lang w:val="en-US"/>
-          </w:rPr>
-          <w:t>http://adserver.brainfoodhosting.gr/api/revive_ui/get_all_user/[{account_id}</w:t>
-        </w:r>
-      </w:hyperlink>
+      <w:r>
+        <w:fldChar w:fldCharType="begin"/>
+      </w:r>
+      <w:r>
+        <w:rPr>
+          <w:lang w:val="en-US"/>
+        </w:rPr>
+        <w:instrText xml:space="preserve"> HYPERLINK "http://adserver.brainfoodhosting.gr/api/revive_ui/get_all_user/%5b%7baccount_id%7d" </w:instrText>
+      </w:r>
+      <w:r>
+        <w:fldChar w:fldCharType="separate"/>
+      </w:r>
+      <w:r>
+        <w:rPr>
+          <w:rStyle w:val="Hyperlink"/>
+          <w:lang w:val="en-US"/>
+        </w:rPr>
+        <w:t>http://adserver.brainfoodhosting.gr/api/revive_ui/get_all_user/[{account_id}</w:t>
+      </w:r>
+      <w:r>
+        <w:rPr>
+          <w:rStyle w:val="Hyperlink"/>
+          <w:lang w:val="en-US"/>
+        </w:rPr>
+        <w:fldChar w:fldCharType="end"/>
+      </w:r>
       <w:r>
         <w:rPr>
           <w:lang w:val="en-US"/>
@@ -22010,15 +22958,32 @@
         </w:rPr>
         <w:t xml:space="preserve"> </w:t>
       </w:r>
-      <w:hyperlink r:id="rId49" w:history="1">
-        <w:r>
-          <w:rPr>
-            <w:rStyle w:val="Hyperlink"/>
-            <w:lang w:val="en-US"/>
-          </w:rPr>
-          <w:t>https://adserver.brainfoodhosting.gr/api/revive_ui/forgot_password</w:t>
-        </w:r>
-      </w:hyperlink>
+      <w:r>
+        <w:fldChar w:fldCharType="begin"/>
+      </w:r>
+      <w:r>
+        <w:rPr>
+          <w:lang w:val="en-US"/>
+        </w:rPr>
+        <w:instrText xml:space="preserve"> HYPERLINK "https://adserver.brainfoodhosting.gr/api/revive_ui/forgot_password" </w:instrText>
+      </w:r>
+      <w:r>
+        <w:fldChar w:fldCharType="separate"/>
+      </w:r>
+      <w:r>
+        <w:rPr>
+          <w:rStyle w:val="Hyperlink"/>
+          <w:lang w:val="en-US"/>
+        </w:rPr>
+        <w:t>https://adserver.brainfoodhosting.gr/api/revive_ui/forgot_password</w:t>
+      </w:r>
+      <w:r>
+        <w:rPr>
+          <w:rStyle w:val="Hyperlink"/>
+          <w:lang w:val="en-US"/>
+        </w:rPr>
+        <w:fldChar w:fldCharType="end"/>
+      </w:r>
     </w:p>
     <w:p>
       <w:pPr>
@@ -22512,17 +23477,36 @@
         </w:rPr>
         <w:t xml:space="preserve">URL: </w:t>
       </w:r>
-      <w:hyperlink r:id="rId50" w:history="1">
-        <w:r>
-          <w:rPr>
-            <w:rStyle w:val="Hyperlink"/>
-            <w:b/>
-            <w:bCs/>
-            <w:lang w:val="en-US"/>
-          </w:rPr>
-          <w:t>https://adserver.brainfoodhosting.gr/api/revive_ui/add_tracker/client_id</w:t>
-        </w:r>
-      </w:hyperlink>
+      <w:r>
+        <w:fldChar w:fldCharType="begin"/>
+      </w:r>
+      <w:r>
+        <w:rPr>
+          <w:lang w:val="en-US"/>
+        </w:rPr>
+        <w:instrText xml:space="preserve"> HYPERLINK "https://adserver.brainfoodhosting.gr/api/revive_ui/add_tracker/client_id" </w:instrText>
+      </w:r>
+      <w:r>
+        <w:fldChar w:fldCharType="separate"/>
+      </w:r>
+      <w:r>
+        <w:rPr>
+          <w:rStyle w:val="Hyperlink"/>
+          <w:b/>
+          <w:bCs/>
+          <w:lang w:val="en-US"/>
+        </w:rPr>
+        <w:t>https://adserver.brainfoodhosting.gr/api/revive_ui/add_tracker/client_id</w:t>
+      </w:r>
+      <w:r>
+        <w:rPr>
+          <w:rStyle w:val="Hyperlink"/>
+          <w:b/>
+          <w:bCs/>
+          <w:lang w:val="en-US"/>
+        </w:rPr>
+        <w:fldChar w:fldCharType="end"/>
+      </w:r>
     </w:p>
     <w:p>
       <w:pPr>
@@ -23081,17 +24065,36 @@
         </w:rPr>
         <w:t xml:space="preserve">URL: </w:t>
       </w:r>
-      <w:hyperlink r:id="rId51" w:history="1">
-        <w:r>
-          <w:rPr>
-            <w:rStyle w:val="Hyperlink"/>
-            <w:b/>
-            <w:bCs/>
-            <w:lang w:val="en-US"/>
-          </w:rPr>
-          <w:t>https://adserver.brainfoodhosting.gr/api/revive_ui/edit_tracker/tracker_id</w:t>
-        </w:r>
-      </w:hyperlink>
+      <w:r>
+        <w:fldChar w:fldCharType="begin"/>
+      </w:r>
+      <w:r>
+        <w:rPr>
+          <w:lang w:val="en-US"/>
+        </w:rPr>
+        <w:instrText xml:space="preserve"> HYPERLINK "https://adserver.brainfoodhosting.gr/api/revive_ui/edit_tracker/tracker_id" </w:instrText>
+      </w:r>
+      <w:r>
+        <w:fldChar w:fldCharType="separate"/>
+      </w:r>
+      <w:r>
+        <w:rPr>
+          <w:rStyle w:val="Hyperlink"/>
+          <w:b/>
+          <w:bCs/>
+          <w:lang w:val="en-US"/>
+        </w:rPr>
+        <w:t>https://adserver.brainfoodhosting.gr/api/revive_ui/edit_tracker/tracker_id</w:t>
+      </w:r>
+      <w:r>
+        <w:rPr>
+          <w:rStyle w:val="Hyperlink"/>
+          <w:b/>
+          <w:bCs/>
+          <w:lang w:val="en-US"/>
+        </w:rPr>
+        <w:fldChar w:fldCharType="end"/>
+      </w:r>
     </w:p>
     <w:p>
       <w:pPr>
@@ -23684,14 +24687,24 @@
     <w:p>
       <w:pPr>
         <w:rPr>
-          <w:rStyle w:val="Strong"/>
-          <w:lang w:val="en-US"/>
-        </w:rPr>
-      </w:pPr>
-      <w:r>
-        <w:rPr>
           <w:lang w:eastAsia="el-GR"/>
         </w:rPr>
+      </w:pPr>
+    </w:p>
+    <w:p>
+      <w:pPr>
+        <w:rPr>
+          <w:rStyle w:val="Strong"/>
+          <w:lang w:val="en-US"/>
+        </w:rPr>
+      </w:pPr>
+      <w:bookmarkStart w:id="0" w:name="_GoBack"/>
+      <w:bookmarkEnd w:id="0"/>
+      <w:r>
+        <w:rPr>
+          <w:lang w:eastAsia="el-GR"/>
+        </w:rPr>
+        <w:lastRenderedPageBreak/>
         <w:t>Για</w:t>
       </w:r>
       <w:r>
@@ -23825,7 +24838,6 @@
           <w:rStyle w:val="Strong"/>
           <w:lang w:val="en-US"/>
         </w:rPr>
-        <w:lastRenderedPageBreak/>
         <w:t>Method: DELETE</w:t>
       </w:r>
     </w:p>
@@ -23844,17 +24856,36 @@
         </w:rPr>
         <w:t xml:space="preserve">URL: </w:t>
       </w:r>
-      <w:hyperlink r:id="rId52" w:history="1">
-        <w:r>
-          <w:rPr>
-            <w:rStyle w:val="Hyperlink"/>
-            <w:b/>
-            <w:bCs/>
-            <w:lang w:val="en-US"/>
-          </w:rPr>
-          <w:t>https://adserver.brainfoodhosting.gr/api/revive_ui/delete_tracker/tracker_id</w:t>
-        </w:r>
-      </w:hyperlink>
+      <w:r>
+        <w:fldChar w:fldCharType="begin"/>
+      </w:r>
+      <w:r>
+        <w:rPr>
+          <w:lang w:val="en-US"/>
+        </w:rPr>
+        <w:instrText xml:space="preserve"> HYPERLINK "https://adserver.brainfoodhosting.gr/api/revive_ui/delete_tracker/tracker_id" </w:instrText>
+      </w:r>
+      <w:r>
+        <w:fldChar w:fldCharType="separate"/>
+      </w:r>
+      <w:r>
+        <w:rPr>
+          <w:rStyle w:val="Hyperlink"/>
+          <w:b/>
+          <w:bCs/>
+          <w:lang w:val="en-US"/>
+        </w:rPr>
+        <w:t>https://adserver.brainfoodhosting.gr/api/revive_ui/delete_tracker/tracker_id</w:t>
+      </w:r>
+      <w:r>
+        <w:rPr>
+          <w:rStyle w:val="Hyperlink"/>
+          <w:b/>
+          <w:bCs/>
+          <w:lang w:val="en-US"/>
+        </w:rPr>
+        <w:fldChar w:fldCharType="end"/>
+      </w:r>
     </w:p>
     <w:p>
       <w:pPr>
@@ -23969,17 +25000,36 @@
         </w:rPr>
         <w:t xml:space="preserve">URL: </w:t>
       </w:r>
-      <w:hyperlink r:id="rId53" w:history="1">
-        <w:r>
-          <w:rPr>
-            <w:rStyle w:val="Hyperlink"/>
-            <w:b/>
-            <w:bCs/>
-            <w:lang w:val="en-US"/>
-          </w:rPr>
-          <w:t>https://adserver.brainfoodhosting.gr/api/revive_ui/get_tracker/tracker_id</w:t>
-        </w:r>
-      </w:hyperlink>
+      <w:r>
+        <w:fldChar w:fldCharType="begin"/>
+      </w:r>
+      <w:r>
+        <w:rPr>
+          <w:lang w:val="en-US"/>
+        </w:rPr>
+        <w:instrText xml:space="preserve"> HYPERLINK "https://adserver.brainfoodhosting.gr/api/revive_ui/get_tracker/tracker_id" </w:instrText>
+      </w:r>
+      <w:r>
+        <w:fldChar w:fldCharType="separate"/>
+      </w:r>
+      <w:r>
+        <w:rPr>
+          <w:rStyle w:val="Hyperlink"/>
+          <w:b/>
+          <w:bCs/>
+          <w:lang w:val="en-US"/>
+        </w:rPr>
+        <w:t>https://adserver.brainfoodhosting.gr/api/revive_ui/get_tracker/tracker_id</w:t>
+      </w:r>
+      <w:r>
+        <w:rPr>
+          <w:rStyle w:val="Hyperlink"/>
+          <w:b/>
+          <w:bCs/>
+          <w:lang w:val="en-US"/>
+        </w:rPr>
+        <w:fldChar w:fldCharType="end"/>
+      </w:r>
     </w:p>
     <w:p>
       <w:pPr>
@@ -24048,17 +25098,36 @@
         </w:rPr>
         <w:t xml:space="preserve">URL: </w:t>
       </w:r>
-      <w:hyperlink r:id="rId54" w:history="1">
-        <w:r>
-          <w:rPr>
-            <w:rStyle w:val="Hyperlink"/>
-            <w:b/>
-            <w:bCs/>
-            <w:lang w:val="en-US"/>
-          </w:rPr>
-          <w:t>https://adserver.brainfoodhosting.gr/api/revive_ui/get_tracker_by_advertiser/[client_id</w:t>
-        </w:r>
-      </w:hyperlink>
+      <w:r>
+        <w:fldChar w:fldCharType="begin"/>
+      </w:r>
+      <w:r>
+        <w:rPr>
+          <w:lang w:val="en-US"/>
+        </w:rPr>
+        <w:instrText xml:space="preserve"> HYPERLINK "https://adserver.brainfoodhosting.gr/api/revive_ui/get_tracker_by_advertiser/%5bclient_id" </w:instrText>
+      </w:r>
+      <w:r>
+        <w:fldChar w:fldCharType="separate"/>
+      </w:r>
+      <w:r>
+        <w:rPr>
+          <w:rStyle w:val="Hyperlink"/>
+          <w:b/>
+          <w:bCs/>
+          <w:lang w:val="en-US"/>
+        </w:rPr>
+        <w:t>https://adserver.brainfoodhosting.gr/api/revive_ui/get_tracker_by_advertiser/[client_id</w:t>
+      </w:r>
+      <w:r>
+        <w:rPr>
+          <w:rStyle w:val="Hyperlink"/>
+          <w:b/>
+          <w:bCs/>
+          <w:lang w:val="en-US"/>
+        </w:rPr>
+        <w:fldChar w:fldCharType="end"/>
+      </w:r>
       <w:r>
         <w:rPr>
           <w:b/>
@@ -24445,17 +25514,36 @@
         </w:rPr>
         <w:t xml:space="preserve">URL: </w:t>
       </w:r>
-      <w:hyperlink r:id="rId55" w:history="1">
-        <w:r>
-          <w:rPr>
-            <w:rStyle w:val="Hyperlink"/>
-            <w:b/>
-            <w:bCs/>
-            <w:lang w:val="en-US"/>
-          </w:rPr>
-          <w:t>https://adserver.brainfoodhosting.gr/api/revive_ui/add_targeting_channel/[agency_id</w:t>
-        </w:r>
-      </w:hyperlink>
+      <w:r>
+        <w:fldChar w:fldCharType="begin"/>
+      </w:r>
+      <w:r>
+        <w:rPr>
+          <w:lang w:val="en-US"/>
+        </w:rPr>
+        <w:instrText xml:space="preserve"> HYPERLINK "https://adserver.brainfoodhosting.gr/api/revive_ui/add_targeting_channel/%5bagency_id" </w:instrText>
+      </w:r>
+      <w:r>
+        <w:fldChar w:fldCharType="separate"/>
+      </w:r>
+      <w:r>
+        <w:rPr>
+          <w:rStyle w:val="Hyperlink"/>
+          <w:b/>
+          <w:bCs/>
+          <w:lang w:val="en-US"/>
+        </w:rPr>
+        <w:t>https://adserver.brainfoodhosting.gr/api/revive_ui/add_targeting_channel/[agency_id</w:t>
+      </w:r>
+      <w:r>
+        <w:rPr>
+          <w:rStyle w:val="Hyperlink"/>
+          <w:b/>
+          <w:bCs/>
+          <w:lang w:val="en-US"/>
+        </w:rPr>
+        <w:fldChar w:fldCharType="end"/>
+      </w:r>
       <w:r>
         <w:rPr>
           <w:b/>
@@ -25154,57 +26242,76 @@
         </w:rPr>
         <w:t xml:space="preserve">URL: </w:t>
       </w:r>
-      <w:hyperlink r:id="rId56" w:history="1">
-        <w:r>
-          <w:rPr>
-            <w:rStyle w:val="Hyperlink"/>
-            <w:b/>
-            <w:bCs/>
-            <w:lang w:val="en-US"/>
-          </w:rPr>
-          <w:t>https://adserver.brainfoodhosting.gr/api/revive_ui/edit _</w:t>
-        </w:r>
-        <w:proofErr w:type="spellStart"/>
-        <w:r>
-          <w:rPr>
-            <w:rStyle w:val="Hyperlink"/>
-            <w:b/>
-            <w:bCs/>
-            <w:lang w:val="en-US"/>
-          </w:rPr>
-          <w:t>targeting_channel</w:t>
-        </w:r>
-        <w:proofErr w:type="spellEnd"/>
-        <w:r>
-          <w:rPr>
-            <w:rStyle w:val="Hyperlink"/>
-            <w:b/>
-            <w:bCs/>
-            <w:lang w:val="en-US"/>
-          </w:rPr>
-          <w:t>/[</w:t>
-        </w:r>
-        <w:proofErr w:type="spellStart"/>
-        <w:r>
-          <w:rPr>
-            <w:rStyle w:val="Hyperlink"/>
-            <w:b/>
-            <w:bCs/>
-            <w:lang w:val="en-US"/>
-          </w:rPr>
-          <w:t>targeting_channel</w:t>
-        </w:r>
-        <w:proofErr w:type="spellEnd"/>
-        <w:r>
-          <w:rPr>
-            <w:rStyle w:val="Hyperlink"/>
-            <w:b/>
-            <w:bCs/>
-            <w:lang w:val="en-US"/>
-          </w:rPr>
-          <w:t xml:space="preserve"> _id</w:t>
-        </w:r>
-      </w:hyperlink>
+      <w:r>
+        <w:fldChar w:fldCharType="begin"/>
+      </w:r>
+      <w:r>
+        <w:rPr>
+          <w:lang w:val="en-US"/>
+        </w:rPr>
+        <w:instrText xml:space="preserve"> HYPERLINK "https://adserver.brainfoodhosting.gr/api/revive_ui/edit%20_targeting_channel/%5btargeting_channel%20_id" </w:instrText>
+      </w:r>
+      <w:r>
+        <w:fldChar w:fldCharType="separate"/>
+      </w:r>
+      <w:r>
+        <w:rPr>
+          <w:rStyle w:val="Hyperlink"/>
+          <w:b/>
+          <w:bCs/>
+          <w:lang w:val="en-US"/>
+        </w:rPr>
+        <w:t>https://adserver.brainfoodhosting.gr/api/revive_ui/edit _</w:t>
+      </w:r>
+      <w:proofErr w:type="spellStart"/>
+      <w:r>
+        <w:rPr>
+          <w:rStyle w:val="Hyperlink"/>
+          <w:b/>
+          <w:bCs/>
+          <w:lang w:val="en-US"/>
+        </w:rPr>
+        <w:t>targeting_channel</w:t>
+      </w:r>
+      <w:proofErr w:type="spellEnd"/>
+      <w:r>
+        <w:rPr>
+          <w:rStyle w:val="Hyperlink"/>
+          <w:b/>
+          <w:bCs/>
+          <w:lang w:val="en-US"/>
+        </w:rPr>
+        <w:t>/[</w:t>
+      </w:r>
+      <w:proofErr w:type="spellStart"/>
+      <w:r>
+        <w:rPr>
+          <w:rStyle w:val="Hyperlink"/>
+          <w:b/>
+          <w:bCs/>
+          <w:lang w:val="en-US"/>
+        </w:rPr>
+        <w:t>targeting_channel</w:t>
+      </w:r>
+      <w:proofErr w:type="spellEnd"/>
+      <w:r>
+        <w:rPr>
+          <w:rStyle w:val="Hyperlink"/>
+          <w:b/>
+          <w:bCs/>
+          <w:lang w:val="en-US"/>
+        </w:rPr>
+        <w:t xml:space="preserve"> _id</w:t>
+      </w:r>
+      <w:r>
+        <w:rPr>
+          <w:rStyle w:val="Hyperlink"/>
+          <w:b/>
+          <w:bCs/>
+          <w:lang w:val="en-US"/>
+        </w:rPr>
+        <w:fldChar w:fldCharType="end"/>
+      </w:r>
       <w:r>
         <w:rPr>
           <w:b/>
@@ -26100,17 +27207,36 @@
         </w:rPr>
         <w:t xml:space="preserve">URL: </w:t>
       </w:r>
-      <w:hyperlink r:id="rId57" w:history="1">
-        <w:r>
-          <w:rPr>
-            <w:rStyle w:val="Hyperlink"/>
-            <w:b/>
-            <w:bCs/>
-            <w:lang w:val="en-US"/>
-          </w:rPr>
-          <w:t>https://adserver.brainfoodhosting.gr/api/revive_ui/deletechannel/[targeting_channel _id</w:t>
-        </w:r>
-      </w:hyperlink>
+      <w:r>
+        <w:fldChar w:fldCharType="begin"/>
+      </w:r>
+      <w:r>
+        <w:rPr>
+          <w:lang w:val="en-US"/>
+        </w:rPr>
+        <w:instrText xml:space="preserve"> HYPERLINK "https://adserver.brainfoodhosting.gr/api/revive_ui/deletechannel/%5btargeting_channel%20_id" </w:instrText>
+      </w:r>
+      <w:r>
+        <w:fldChar w:fldCharType="separate"/>
+      </w:r>
+      <w:r>
+        <w:rPr>
+          <w:rStyle w:val="Hyperlink"/>
+          <w:b/>
+          <w:bCs/>
+          <w:lang w:val="en-US"/>
+        </w:rPr>
+        <w:t>https://adserver.brainfoodhosting.gr/api/revive_ui/deletechannel/[targeting_channel _id</w:t>
+      </w:r>
+      <w:r>
+        <w:rPr>
+          <w:rStyle w:val="Hyperlink"/>
+          <w:b/>
+          <w:bCs/>
+          <w:lang w:val="en-US"/>
+        </w:rPr>
+        <w:fldChar w:fldCharType="end"/>
+      </w:r>
       <w:r>
         <w:rPr>
           <w:b/>
@@ -26242,17 +27368,36 @@
         </w:rPr>
         <w:t xml:space="preserve">URL: </w:t>
       </w:r>
-      <w:hyperlink r:id="rId58" w:history="1">
-        <w:r>
-          <w:rPr>
-            <w:rStyle w:val="Hyperlink"/>
-            <w:b/>
-            <w:bCs/>
-            <w:lang w:val="en-US"/>
-          </w:rPr>
-          <w:t>https://adserver.brainfoodhosting.gr/api/revive_ui/gettargetingchannel/[targeting_channel _id</w:t>
-        </w:r>
-      </w:hyperlink>
+      <w:r>
+        <w:fldChar w:fldCharType="begin"/>
+      </w:r>
+      <w:r>
+        <w:rPr>
+          <w:lang w:val="en-US"/>
+        </w:rPr>
+        <w:instrText xml:space="preserve"> HYPERLINK "https://adserver.brainfoodhosting.gr/api/revive_ui/gettargetingchannel/%5btargeting_channel%20_id" </w:instrText>
+      </w:r>
+      <w:r>
+        <w:fldChar w:fldCharType="separate"/>
+      </w:r>
+      <w:r>
+        <w:rPr>
+          <w:rStyle w:val="Hyperlink"/>
+          <w:b/>
+          <w:bCs/>
+          <w:lang w:val="en-US"/>
+        </w:rPr>
+        <w:t>https://adserver.brainfoodhosting.gr/api/revive_ui/gettargetingchannel/[targeting_channel _id</w:t>
+      </w:r>
+      <w:r>
+        <w:rPr>
+          <w:rStyle w:val="Hyperlink"/>
+          <w:b/>
+          <w:bCs/>
+          <w:lang w:val="en-US"/>
+        </w:rPr>
+        <w:fldChar w:fldCharType="end"/>
+      </w:r>
       <w:r>
         <w:rPr>
           <w:b/>
@@ -26409,15 +27554,20 @@
     <w:p>
       <w:pPr>
         <w:pStyle w:val="Title"/>
-      </w:pPr>
-      <w:r>
-        <w:rPr>
-          <w:lang w:val="en-US"/>
-        </w:rPr>
-        <w:lastRenderedPageBreak/>
+        <w:rPr>
+          <w:lang w:val="en-US"/>
+        </w:rPr>
+      </w:pPr>
+      <w:r>
+        <w:rPr>
+          <w:lang w:val="en-US"/>
+        </w:rPr>
         <w:t>Invocation</w:t>
       </w:r>
       <w:r>
+        <w:rPr>
+          <w:lang w:val="en-US"/>
+        </w:rPr>
         <w:t xml:space="preserve"> </w:t>
       </w:r>
       <w:r>
@@ -26427,6 +27577,9 @@
         <w:t>code</w:t>
       </w:r>
       <w:r>
+        <w:rPr>
+          <w:lang w:val="en-US"/>
+        </w:rPr>
         <w:t xml:space="preserve"> </w:t>
       </w:r>
       <w:r>
@@ -26436,6 +27589,9 @@
         <w:t>management</w:t>
       </w:r>
       <w:r>
+        <w:rPr>
+          <w:lang w:val="en-US"/>
+        </w:rPr>
         <w:t xml:space="preserve"> </w:t>
       </w:r>
     </w:p>
@@ -26444,39 +27600,74 @@
         <w:rPr>
           <w:b/>
           <w:bCs/>
-        </w:rPr>
-      </w:pPr>
-    </w:p>
-    <w:p>
-      <w:pPr>
-        <w:rPr>
-          <w:b/>
-          <w:bCs/>
-        </w:rPr>
-      </w:pPr>
-    </w:p>
-    <w:p>
+          <w:lang w:val="en-US"/>
+        </w:rPr>
+      </w:pPr>
+    </w:p>
+    <w:p>
+      <w:pPr>
+        <w:rPr>
+          <w:b/>
+          <w:bCs/>
+          <w:lang w:val="en-US"/>
+        </w:rPr>
+      </w:pPr>
+    </w:p>
+    <w:p>
+      <w:pPr>
+        <w:rPr>
+          <w:lang w:val="en-US"/>
+        </w:rPr>
+      </w:pPr>
       <w:r>
         <w:t>Η</w:t>
       </w:r>
       <w:r>
+        <w:rPr>
+          <w:lang w:val="en-US"/>
+        </w:rPr>
         <w:t xml:space="preserve"> </w:t>
       </w:r>
       <w:r>
         <w:t>πρώτη</w:t>
       </w:r>
       <w:r>
-        <w:t xml:space="preserve"> μέθοδος</w:t>
-      </w:r>
-      <w:r>
-        <w:t xml:space="preserve"> είναι η</w:t>
-      </w:r>
-      <w:r>
+        <w:rPr>
+          <w:lang w:val="en-US"/>
+        </w:rPr>
         <w:t xml:space="preserve"> </w:t>
       </w:r>
       <w:r>
-        <w:rPr>
-          <w:rStyle w:val="Strong"/>
+        <w:t>μέθοδος</w:t>
+      </w:r>
+      <w:r>
+        <w:rPr>
+          <w:lang w:val="en-US"/>
+        </w:rPr>
+        <w:t xml:space="preserve"> </w:t>
+      </w:r>
+      <w:r>
+        <w:t>είναι</w:t>
+      </w:r>
+      <w:r>
+        <w:rPr>
+          <w:lang w:val="en-US"/>
+        </w:rPr>
+        <w:t xml:space="preserve"> </w:t>
+      </w:r>
+      <w:r>
+        <w:t>η</w:t>
+      </w:r>
+      <w:r>
+        <w:rPr>
+          <w:lang w:val="en-US"/>
+        </w:rPr>
+        <w:t xml:space="preserve"> </w:t>
+      </w:r>
+      <w:r>
+        <w:rPr>
+          <w:rStyle w:val="Strong"/>
+          <w:lang w:val="en-US"/>
         </w:rPr>
         <w:t>invoke_asy</w:t>
       </w:r>
@@ -26511,17 +27702,36 @@
         </w:rPr>
         <w:t xml:space="preserve">URL: </w:t>
       </w:r>
-      <w:hyperlink r:id="rId59" w:history="1">
-        <w:r>
-          <w:rPr>
-            <w:rStyle w:val="Hyperlink"/>
-            <w:b/>
-            <w:bCs/>
-            <w:lang w:val="en-US"/>
-          </w:rPr>
-          <w:t>https://adserver.brainfoodhosting.gr/api/revive_ui/invoke_asy/[zoneid</w:t>
-        </w:r>
-      </w:hyperlink>
+      <w:r>
+        <w:fldChar w:fldCharType="begin"/>
+      </w:r>
+      <w:r>
+        <w:rPr>
+          <w:lang w:val="en-US"/>
+        </w:rPr>
+        <w:instrText xml:space="preserve"> HYPERLINK "https://adserver.brainfoodhosting.gr/api/revive_ui/invoke_asy/%5bzoneid" </w:instrText>
+      </w:r>
+      <w:r>
+        <w:fldChar w:fldCharType="separate"/>
+      </w:r>
+      <w:r>
+        <w:rPr>
+          <w:rStyle w:val="Hyperlink"/>
+          <w:b/>
+          <w:bCs/>
+          <w:lang w:val="en-US"/>
+        </w:rPr>
+        <w:t>https://adserver.brainfoodhosting.gr/api/revive_ui/invoke_asy/[zoneid</w:t>
+      </w:r>
+      <w:r>
+        <w:rPr>
+          <w:rStyle w:val="Hyperlink"/>
+          <w:b/>
+          <w:bCs/>
+          <w:lang w:val="en-US"/>
+        </w:rPr>
+        <w:fldChar w:fldCharType="end"/>
+      </w:r>
       <w:r>
         <w:rPr>
           <w:b/>
@@ -26979,10 +28189,7 @@
         <w:t xml:space="preserve"> </w:t>
       </w:r>
       <w:r>
-        <w:t>δεύτερη</w:t>
-      </w:r>
-      <w:r>
-        <w:t xml:space="preserve"> μέθοδος είναι η </w:t>
+        <w:t xml:space="preserve">δεύτερη μέθοδος είναι η </w:t>
       </w:r>
       <w:r>
         <w:rPr>
@@ -27034,17 +28241,36 @@
         </w:rPr>
         <w:t xml:space="preserve">URL: </w:t>
       </w:r>
-      <w:hyperlink r:id="rId60" w:history="1">
-        <w:r>
-          <w:rPr>
-            <w:rStyle w:val="Hyperlink"/>
-            <w:b/>
-            <w:bCs/>
-            <w:lang w:val="en-US"/>
-          </w:rPr>
-          <w:t>https://adserver.brainfoodhosting.gr/api/revive_ui/invoke_iframe/[zoneid</w:t>
-        </w:r>
-      </w:hyperlink>
+      <w:r>
+        <w:fldChar w:fldCharType="begin"/>
+      </w:r>
+      <w:r>
+        <w:rPr>
+          <w:lang w:val="en-US"/>
+        </w:rPr>
+        <w:instrText xml:space="preserve"> HYPERLINK "https://adserver.brainfoodhosting.gr/api/revive_ui/invoke_iframe/%5bzoneid" </w:instrText>
+      </w:r>
+      <w:r>
+        <w:fldChar w:fldCharType="separate"/>
+      </w:r>
+      <w:r>
+        <w:rPr>
+          <w:rStyle w:val="Hyperlink"/>
+          <w:b/>
+          <w:bCs/>
+          <w:lang w:val="en-US"/>
+        </w:rPr>
+        <w:t>https://adserver.brainfoodhosting.gr/api/revive_ui/invoke_iframe/[zoneid</w:t>
+      </w:r>
+      <w:r>
+        <w:rPr>
+          <w:rStyle w:val="Hyperlink"/>
+          <w:b/>
+          <w:bCs/>
+          <w:lang w:val="en-US"/>
+        </w:rPr>
+        <w:fldChar w:fldCharType="end"/>
+      </w:r>
       <w:r>
         <w:rPr>
           <w:b/>
@@ -27492,10 +28718,7 @@
         <w:t xml:space="preserve"> </w:t>
       </w:r>
       <w:r>
-        <w:t>τρίτη</w:t>
-      </w:r>
-      <w:r>
-        <w:t xml:space="preserve"> μέθοδος είναι η </w:t>
+        <w:t xml:space="preserve">τρίτη μέθοδος είναι η </w:t>
       </w:r>
       <w:r>
         <w:rPr>
@@ -27549,7 +28772,7 @@
         </w:rPr>
         <w:t xml:space="preserve">URL: </w:t>
       </w:r>
-      <w:hyperlink r:id="rId61" w:history="1">
+      <w:hyperlink r:id="rId6" w:history="1">
         <w:r>
           <w:rPr>
             <w:rStyle w:val="Hyperlink"/>
@@ -27575,8 +28798,6 @@
           <w:lang w:val="en-US" w:eastAsia="el-GR"/>
         </w:rPr>
       </w:pPr>
-      <w:bookmarkStart w:id="0" w:name="_GoBack"/>
-      <w:bookmarkEnd w:id="0"/>
     </w:p>
     <w:p>
       <w:pPr>
@@ -29817,7 +31038,7 @@
 </file>
 
 <file path=customXml/itemProps1.xml><?xml version="1.0" encoding="utf-8"?>
-<ds:datastoreItem xmlns:ds="http://schemas.openxmlformats.org/officeDocument/2006/customXml" ds:itemID="{E9A3DE63-30B7-494B-9B14-24D88E9A676C}">
+<ds:datastoreItem xmlns:ds="http://schemas.openxmlformats.org/officeDocument/2006/customXml" ds:itemID="{15E81B68-F3C3-4243-ADFF-629AA8168125}">
   <ds:schemaRefs>
     <ds:schemaRef ds:uri="http://schemas.openxmlformats.org/officeDocument/2006/bibliography"/>
   </ds:schemaRefs>

</xml_diff>